<commit_message>
Improved markdown with figures
</commit_message>
<xml_diff>
--- a/runDataProject_master.docx
+++ b/runDataProject_master.docx
@@ -1214,10 +1214,318 @@
         <w:t xml:space="preserve">by Thorsten Emig &amp; Jussi Peltonen. Due to the variability in quality distance training programs, however, aggregate measures and seemingly random algorithms are not useful in helping individual athletes understand whether they’re training well.</w:t>
       </w:r>
     </w:p>
+    <w:p>
+      <w:pPr>
+        <w:pStyle w:val="SourceCode"/>
+      </w:pPr>
+      <w:r>
+        <w:rPr>
+          <w:rStyle w:val="NormalTok"/>
+        </w:rPr>
+        <w:t xml:space="preserve">pacman</w:t>
+      </w:r>
+      <w:r>
+        <w:rPr>
+          <w:rStyle w:val="SpecialCharTok"/>
+        </w:rPr>
+        <w:t xml:space="preserve">::</w:t>
+      </w:r>
+      <w:r>
+        <w:rPr>
+          <w:rStyle w:val="FunctionTok"/>
+        </w:rPr>
+        <w:t xml:space="preserve">p_load</w:t>
+      </w:r>
+      <w:r>
+        <w:rPr>
+          <w:rStyle w:val="NormalTok"/>
+        </w:rPr>
+        <w:t xml:space="preserve">(pacman, tidyverse, here)</w:t>
+      </w:r>
+      <w:r>
+        <w:br/>
+      </w:r>
+      <w:r>
+        <w:br/>
+      </w:r>
+      <w:r>
+        <w:rPr>
+          <w:rStyle w:val="DocumentationTok"/>
+        </w:rPr>
+        <w:t xml:space="preserve">### Load Data </w:t>
+      </w:r>
+      <w:r>
+        <w:rPr>
+          <w:rStyle w:val="AlertTok"/>
+        </w:rPr>
+        <w:t xml:space="preserve">###</w:t>
+      </w:r>
+      <w:r>
+        <w:br/>
+      </w:r>
+      <w:r>
+        <w:rPr>
+          <w:rStyle w:val="NormalTok"/>
+        </w:rPr>
+        <w:t xml:space="preserve">run_df </w:t>
+      </w:r>
+      <w:r>
+        <w:rPr>
+          <w:rStyle w:val="OtherTok"/>
+        </w:rPr>
+        <w:t xml:space="preserve">&lt;-</w:t>
+      </w:r>
+      <w:r>
+        <w:rPr>
+          <w:rStyle w:val="NormalTok"/>
+        </w:rPr>
+        <w:t xml:space="preserve"> </w:t>
+      </w:r>
+      <w:r>
+        <w:rPr>
+          <w:rStyle w:val="FunctionTok"/>
+        </w:rPr>
+        <w:t xml:space="preserve">read_rds</w:t>
+      </w:r>
+      <w:r>
+        <w:rPr>
+          <w:rStyle w:val="NormalTok"/>
+        </w:rPr>
+        <w:t xml:space="preserve">(here</w:t>
+      </w:r>
+      <w:r>
+        <w:rPr>
+          <w:rStyle w:val="SpecialCharTok"/>
+        </w:rPr>
+        <w:t xml:space="preserve">::</w:t>
+      </w:r>
+      <w:r>
+        <w:rPr>
+          <w:rStyle w:val="FunctionTok"/>
+        </w:rPr>
+        <w:t xml:space="preserve">here</w:t>
+      </w:r>
+      <w:r>
+        <w:rPr>
+          <w:rStyle w:val="NormalTok"/>
+        </w:rPr>
+        <w:t xml:space="preserve">(</w:t>
+      </w:r>
+      <w:r>
+        <w:rPr>
+          <w:rStyle w:val="StringTok"/>
+        </w:rPr>
+        <w:t xml:space="preserve">"data"</w:t>
+      </w:r>
+      <w:r>
+        <w:rPr>
+          <w:rStyle w:val="NormalTok"/>
+        </w:rPr>
+        <w:t xml:space="preserve">,</w:t>
+      </w:r>
+      <w:r>
+        <w:rPr>
+          <w:rStyle w:val="StringTok"/>
+        </w:rPr>
+        <w:t xml:space="preserve">"processed_data"</w:t>
+      </w:r>
+      <w:r>
+        <w:rPr>
+          <w:rStyle w:val="NormalTok"/>
+        </w:rPr>
+        <w:t xml:space="preserve">,</w:t>
+      </w:r>
+      <w:r>
+        <w:rPr>
+          <w:rStyle w:val="StringTok"/>
+        </w:rPr>
+        <w:t xml:space="preserve">"run_data_clean.rds"</w:t>
+      </w:r>
+      <w:r>
+        <w:rPr>
+          <w:rStyle w:val="NormalTok"/>
+        </w:rPr>
+        <w:t xml:space="preserve">))</w:t>
+      </w:r>
+      <w:r>
+        <w:br/>
+      </w:r>
+      <w:r>
+        <w:rPr>
+          <w:rStyle w:val="NormalTok"/>
+        </w:rPr>
+        <w:t xml:space="preserve">garminRun </w:t>
+      </w:r>
+      <w:r>
+        <w:rPr>
+          <w:rStyle w:val="OtherTok"/>
+        </w:rPr>
+        <w:t xml:space="preserve">&lt;-</w:t>
+      </w:r>
+      <w:r>
+        <w:rPr>
+          <w:rStyle w:val="NormalTok"/>
+        </w:rPr>
+        <w:t xml:space="preserve"> </w:t>
+      </w:r>
+      <w:r>
+        <w:rPr>
+          <w:rStyle w:val="FunctionTok"/>
+        </w:rPr>
+        <w:t xml:space="preserve">read_rds</w:t>
+      </w:r>
+      <w:r>
+        <w:rPr>
+          <w:rStyle w:val="NormalTok"/>
+        </w:rPr>
+        <w:t xml:space="preserve">(here</w:t>
+      </w:r>
+      <w:r>
+        <w:rPr>
+          <w:rStyle w:val="SpecialCharTok"/>
+        </w:rPr>
+        <w:t xml:space="preserve">::</w:t>
+      </w:r>
+      <w:r>
+        <w:rPr>
+          <w:rStyle w:val="FunctionTok"/>
+        </w:rPr>
+        <w:t xml:space="preserve">here</w:t>
+      </w:r>
+      <w:r>
+        <w:rPr>
+          <w:rStyle w:val="NormalTok"/>
+        </w:rPr>
+        <w:t xml:space="preserve">(</w:t>
+      </w:r>
+      <w:r>
+        <w:rPr>
+          <w:rStyle w:val="StringTok"/>
+        </w:rPr>
+        <w:t xml:space="preserve">"data"</w:t>
+      </w:r>
+      <w:r>
+        <w:rPr>
+          <w:rStyle w:val="NormalTok"/>
+        </w:rPr>
+        <w:t xml:space="preserve">,</w:t>
+      </w:r>
+      <w:r>
+        <w:rPr>
+          <w:rStyle w:val="StringTok"/>
+        </w:rPr>
+        <w:t xml:space="preserve">"processed_data"</w:t>
+      </w:r>
+      <w:r>
+        <w:rPr>
+          <w:rStyle w:val="NormalTok"/>
+        </w:rPr>
+        <w:t xml:space="preserve">,</w:t>
+      </w:r>
+      <w:r>
+        <w:rPr>
+          <w:rStyle w:val="StringTok"/>
+        </w:rPr>
+        <w:t xml:space="preserve">"garmin_data.rds"</w:t>
+      </w:r>
+      <w:r>
+        <w:rPr>
+          <w:rStyle w:val="NormalTok"/>
+        </w:rPr>
+        <w:t xml:space="preserve">))</w:t>
+      </w:r>
+      <w:r>
+        <w:br/>
+      </w:r>
+      <w:r>
+        <w:rPr>
+          <w:rStyle w:val="NormalTok"/>
+        </w:rPr>
+        <w:t xml:space="preserve">rhr </w:t>
+      </w:r>
+      <w:r>
+        <w:rPr>
+          <w:rStyle w:val="OtherTok"/>
+        </w:rPr>
+        <w:t xml:space="preserve">&lt;-</w:t>
+      </w:r>
+      <w:r>
+        <w:rPr>
+          <w:rStyle w:val="NormalTok"/>
+        </w:rPr>
+        <w:t xml:space="preserve"> </w:t>
+      </w:r>
+      <w:r>
+        <w:rPr>
+          <w:rStyle w:val="FunctionTok"/>
+        </w:rPr>
+        <w:t xml:space="preserve">read_rds</w:t>
+      </w:r>
+      <w:r>
+        <w:rPr>
+          <w:rStyle w:val="NormalTok"/>
+        </w:rPr>
+        <w:t xml:space="preserve">(here</w:t>
+      </w:r>
+      <w:r>
+        <w:rPr>
+          <w:rStyle w:val="SpecialCharTok"/>
+        </w:rPr>
+        <w:t xml:space="preserve">::</w:t>
+      </w:r>
+      <w:r>
+        <w:rPr>
+          <w:rStyle w:val="FunctionTok"/>
+        </w:rPr>
+        <w:t xml:space="preserve">here</w:t>
+      </w:r>
+      <w:r>
+        <w:rPr>
+          <w:rStyle w:val="NormalTok"/>
+        </w:rPr>
+        <w:t xml:space="preserve">(</w:t>
+      </w:r>
+      <w:r>
+        <w:rPr>
+          <w:rStyle w:val="StringTok"/>
+        </w:rPr>
+        <w:t xml:space="preserve">"data"</w:t>
+      </w:r>
+      <w:r>
+        <w:rPr>
+          <w:rStyle w:val="NormalTok"/>
+        </w:rPr>
+        <w:t xml:space="preserve">,</w:t>
+      </w:r>
+      <w:r>
+        <w:rPr>
+          <w:rStyle w:val="StringTok"/>
+        </w:rPr>
+        <w:t xml:space="preserve">"processed_data"</w:t>
+      </w:r>
+      <w:r>
+        <w:rPr>
+          <w:rStyle w:val="NormalTok"/>
+        </w:rPr>
+        <w:t xml:space="preserve">,</w:t>
+      </w:r>
+      <w:r>
+        <w:rPr>
+          <w:rStyle w:val="StringTok"/>
+        </w:rPr>
+        <w:t xml:space="preserve">"resting_heart_rate.rds"</w:t>
+      </w:r>
+      <w:r>
+        <w:rPr>
+          <w:rStyle w:val="NormalTok"/>
+        </w:rPr>
+        <w:t xml:space="preserve">))</w:t>
+      </w:r>
+    </w:p>
     <w:bookmarkEnd w:id="27"/>
     <w:bookmarkEnd w:id="28"/>
     <w:bookmarkEnd w:id="29"/>
-    <w:bookmarkStart w:id="35" w:name="part-2---data-cleaning-and-exploration"/>
+    <w:bookmarkStart w:id="49" w:name="part-2---data-cleaning-and-exploration"/>
     <w:p>
       <w:pPr>
         <w:pStyle w:val="Heading1"/>
@@ -1383,7 +1691,7 @@
       </w:r>
     </w:p>
     <w:bookmarkEnd w:id="30"/>
-    <w:bookmarkStart w:id="34" w:name="exploratory-analysis"/>
+    <w:bookmarkStart w:id="48" w:name="exploratory-analysis"/>
     <w:p>
       <w:pPr>
         <w:pStyle w:val="Heading2"/>
@@ -1405,6 +1713,14 @@
         <w:pStyle w:val="BodyText"/>
       </w:pPr>
       <w:r>
+        <w:t xml:space="preserve">I purposely chose variables I anticipated would have significant p-values. I wanted to understand which variables would be most important to my future analysis and modeling, especially if I can introduce new categorical variables, like miles per week and shoes.</w:t>
+      </w:r>
+    </w:p>
+    <w:p>
+      <w:pPr>
+        <w:pStyle w:val="BodyText"/>
+      </w:pPr>
+      <w:r>
         <w:t xml:space="preserve">The plots below were generated with the</w:t>
       </w:r>
       <w:r>
@@ -1423,40 +1739,311 @@
         <w:t xml:space="preserve"> </w:t>
       </w:r>
       <w:r>
-        <w:t xml:space="preserve">script and saved in</w:t>
-      </w:r>
-      <w:r>
+        <w:t xml:space="preserve">script.</w:t>
+      </w:r>
+    </w:p>
+    <w:bookmarkStart w:id="47" w:name="relationships"/>
+    <w:p>
+      <w:pPr>
+        <w:pStyle w:val="Heading3"/>
+      </w:pPr>
+      <w:r>
+        <w:t xml:space="preserve">Relationships</w:t>
+      </w:r>
+    </w:p>
+    <w:bookmarkStart w:id="32" w:name="resting-heart-rate"/>
+    <w:p>
+      <w:pPr>
+        <w:pStyle w:val="Heading4"/>
+      </w:pPr>
+      <w:r>
+        <w:t xml:space="preserve">Resting Heart Rate</w:t>
+      </w:r>
+    </w:p>
+    <w:p>
+      <w:pPr>
+        <w:pStyle w:val="FirstParagraph"/>
+      </w:pPr>
+      <w:r>
+        <w:t xml:space="preserve">This plot show that my heart rate consistently remains around 47 bpm. There are significant outliers in this data that may skew the results higher. If I don’t wear my Garmin watch all day and all night, my resting heart rate can be recorded as 60-70 bpm, which is very unlikely.</w:t>
+      </w:r>
+    </w:p>
+    <w:p>
+      <w:pPr>
+        <w:pStyle w:val="BodyText"/>
+      </w:pPr>
+      <w:r>
+        <w:t xml:space="preserve">In future analyses, it will be interesting to compare this data to variables like weekly training volume, cadence, and average pace.</w:t>
+      </w:r>
+    </w:p>
+    <w:p>
+      <w:pPr>
+        <w:pStyle w:val="SourceCode"/>
+      </w:pPr>
+      <w:r>
+        <w:rPr>
+          <w:rStyle w:val="NormalTok"/>
+        </w:rPr>
+        <w:t xml:space="preserve">rhr_plot </w:t>
+      </w:r>
+      <w:r>
+        <w:rPr>
+          <w:rStyle w:val="OtherTok"/>
+        </w:rPr>
+        <w:t xml:space="preserve">&lt;-</w:t>
+      </w:r>
+      <w:r>
+        <w:rPr>
+          <w:rStyle w:val="NormalTok"/>
+        </w:rPr>
+        <w:t xml:space="preserve"> rhr </w:t>
+      </w:r>
+      <w:r>
+        <w:rPr>
+          <w:rStyle w:val="SpecialCharTok"/>
+        </w:rPr>
+        <w:t xml:space="preserve">%&gt;%</w:t>
+      </w:r>
+      <w:r>
+        <w:rPr>
+          <w:rStyle w:val="NormalTok"/>
+        </w:rPr>
         <w:t xml:space="preserve"> </w:t>
       </w:r>
       <w:r>
-        <w:t xml:space="preserve">“</w:t>
-      </w:r>
-      <w:r>
-        <w:t xml:space="preserve">~/results/exploratory_results</w:t>
-      </w:r>
-      <w:r>
-        <w:t xml:space="preserve">”</w:t>
-      </w:r>
-      <w:r>
-        <w:t xml:space="preserve">.</w:t>
-      </w:r>
-    </w:p>
-    <w:bookmarkStart w:id="33" w:name="relationships"/>
-    <w:p>
-      <w:pPr>
-        <w:pStyle w:val="Heading3"/>
-      </w:pPr>
-      <w:r>
-        <w:t xml:space="preserve">Relationships</w:t>
-      </w:r>
-    </w:p>
-    <w:bookmarkStart w:id="31" w:name="resting-heart-rate"/>
+        <w:rPr>
+          <w:rStyle w:val="FunctionTok"/>
+        </w:rPr>
+        <w:t xml:space="preserve">ggplot</w:t>
+      </w:r>
+      <w:r>
+        <w:rPr>
+          <w:rStyle w:val="NormalTok"/>
+        </w:rPr>
+        <w:t xml:space="preserve">(</w:t>
+      </w:r>
+      <w:r>
+        <w:rPr>
+          <w:rStyle w:val="FunctionTok"/>
+        </w:rPr>
+        <w:t xml:space="preserve">aes</w:t>
+      </w:r>
+      <w:r>
+        <w:rPr>
+          <w:rStyle w:val="NormalTok"/>
+        </w:rPr>
+        <w:t xml:space="preserve">(</w:t>
+      </w:r>
+      <w:r>
+        <w:rPr>
+          <w:rStyle w:val="AttributeTok"/>
+        </w:rPr>
+        <w:t xml:space="preserve">x=</w:t>
+      </w:r>
+      <w:r>
+        <w:rPr>
+          <w:rStyle w:val="NormalTok"/>
+        </w:rPr>
+        <w:t xml:space="preserve">date, </w:t>
+      </w:r>
+      <w:r>
+        <w:rPr>
+          <w:rStyle w:val="AttributeTok"/>
+        </w:rPr>
+        <w:t xml:space="preserve">y=</w:t>
+      </w:r>
+      <w:r>
+        <w:rPr>
+          <w:rStyle w:val="StringTok"/>
+        </w:rPr>
+        <w:t xml:space="preserve">`</w:t>
+      </w:r>
+      <w:r>
+        <w:rPr>
+          <w:rStyle w:val="AttributeTok"/>
+        </w:rPr>
+        <w:t xml:space="preserve">rhr(bpm)</w:t>
+      </w:r>
+      <w:r>
+        <w:rPr>
+          <w:rStyle w:val="StringTok"/>
+        </w:rPr>
+        <w:t xml:space="preserve">`</w:t>
+      </w:r>
+      <w:r>
+        <w:rPr>
+          <w:rStyle w:val="NormalTok"/>
+        </w:rPr>
+        <w:t xml:space="preserve">))</w:t>
+      </w:r>
+      <w:r>
+        <w:rPr>
+          <w:rStyle w:val="SpecialCharTok"/>
+        </w:rPr>
+        <w:t xml:space="preserve">+</w:t>
+      </w:r>
+      <w:r>
+        <w:br/>
+      </w:r>
+      <w:r>
+        <w:rPr>
+          <w:rStyle w:val="NormalTok"/>
+        </w:rPr>
+        <w:t xml:space="preserve">  </w:t>
+      </w:r>
+      <w:r>
+        <w:rPr>
+          <w:rStyle w:val="FunctionTok"/>
+        </w:rPr>
+        <w:t xml:space="preserve">geom_line</w:t>
+      </w:r>
+      <w:r>
+        <w:rPr>
+          <w:rStyle w:val="NormalTok"/>
+        </w:rPr>
+        <w:t xml:space="preserve">()</w:t>
+      </w:r>
+      <w:r>
+        <w:rPr>
+          <w:rStyle w:val="SpecialCharTok"/>
+        </w:rPr>
+        <w:t xml:space="preserve">+</w:t>
+      </w:r>
+      <w:r>
+        <w:br/>
+      </w:r>
+      <w:r>
+        <w:rPr>
+          <w:rStyle w:val="NormalTok"/>
+        </w:rPr>
+        <w:t xml:space="preserve">  </w:t>
+      </w:r>
+      <w:r>
+        <w:rPr>
+          <w:rStyle w:val="FunctionTok"/>
+        </w:rPr>
+        <w:t xml:space="preserve">geom_smooth</w:t>
+      </w:r>
+      <w:r>
+        <w:rPr>
+          <w:rStyle w:val="NormalTok"/>
+        </w:rPr>
+        <w:t xml:space="preserve">(</w:t>
+      </w:r>
+      <w:r>
+        <w:rPr>
+          <w:rStyle w:val="AttributeTok"/>
+        </w:rPr>
+        <w:t xml:space="preserve">method =</w:t>
+      </w:r>
+      <w:r>
+        <w:rPr>
+          <w:rStyle w:val="NormalTok"/>
+        </w:rPr>
+        <w:t xml:space="preserve"> </w:t>
+      </w:r>
+      <w:r>
+        <w:rPr>
+          <w:rStyle w:val="StringTok"/>
+        </w:rPr>
+        <w:t xml:space="preserve">"lm"</w:t>
+      </w:r>
+      <w:r>
+        <w:rPr>
+          <w:rStyle w:val="NormalTok"/>
+        </w:rPr>
+        <w:t xml:space="preserve">)</w:t>
+      </w:r>
+      <w:r>
+        <w:br/>
+      </w:r>
+      <w:r>
+        <w:br/>
+      </w:r>
+      <w:r>
+        <w:rPr>
+          <w:rStyle w:val="NormalTok"/>
+        </w:rPr>
+        <w:t xml:space="preserve">rhr_plot</w:t>
+      </w:r>
+    </w:p>
+    <w:p>
+      <w:pPr>
+        <w:pStyle w:val="SourceCode"/>
+      </w:pPr>
+      <w:r>
+        <w:rPr>
+          <w:rStyle w:val="VerbatimChar"/>
+        </w:rPr>
+        <w:t xml:space="preserve">## `geom_smooth()` using formula 'y ~ x'</w:t>
+      </w:r>
+    </w:p>
+    <w:p>
+      <w:pPr>
+        <w:pStyle w:val="SourceCode"/>
+      </w:pPr>
+      <w:r>
+        <w:rPr>
+          <w:rStyle w:val="VerbatimChar"/>
+        </w:rPr>
+        <w:t xml:space="preserve">## Warning: Removed 3 rows containing non-finite values (stat_smooth).</w:t>
+      </w:r>
+    </w:p>
+    <w:p>
+      <w:pPr>
+        <w:pStyle w:val="FirstParagraph"/>
+      </w:pPr>
+      <w:r>
+        <w:drawing>
+          <wp:inline>
+            <wp:extent cx="4620126" cy="3696101"/>
+            <wp:effectExtent b="0" l="0" r="0" t="0"/>
+            <wp:docPr descr="" title="" id="1" name="Picture"/>
+            <a:graphic>
+              <a:graphicData uri="http://schemas.openxmlformats.org/drawingml/2006/picture">
+                <pic:pic>
+                  <pic:nvPicPr>
+                    <pic:cNvPr descr="runDataProject_master_files/figure-docx/rhr-1.png" id="0" name="Picture"/>
+                    <pic:cNvPicPr>
+                      <a:picLocks noChangeArrowheads="1" noChangeAspect="1"/>
+                    </pic:cNvPicPr>
+                  </pic:nvPicPr>
+                  <pic:blipFill>
+                    <a:blip r:embed="rId31"/>
+                    <a:stretch>
+                      <a:fillRect/>
+                    </a:stretch>
+                  </pic:blipFill>
+                  <pic:spPr bwMode="auto">
+                    <a:xfrm>
+                      <a:off x="0" y="0"/>
+                      <a:ext cx="4620126" cy="3696101"/>
+                    </a:xfrm>
+                    <a:prstGeom prst="rect">
+                      <a:avLst/>
+                    </a:prstGeom>
+                    <a:noFill/>
+                    <a:ln w="9525">
+                      <a:noFill/>
+                      <a:headEnd/>
+                      <a:tailEnd/>
+                    </a:ln>
+                  </pic:spPr>
+                </pic:pic>
+              </a:graphicData>
+            </a:graphic>
+          </wp:inline>
+        </w:drawing>
+      </w:r>
+    </w:p>
+    <w:bookmarkEnd w:id="32"/>
+    <w:bookmarkStart w:id="40" w:name="average-pace"/>
     <w:p>
       <w:pPr>
         <w:pStyle w:val="Heading4"/>
       </w:pPr>
       <w:r>
-        <w:t xml:space="preserve">Resting Heart Rate</w:t>
+        <w:t xml:space="preserve">Average Pace</w:t>
       </w:r>
     </w:p>
     <w:p>
@@ -1464,13 +2051,265 @@
         <w:pStyle w:val="FirstParagraph"/>
       </w:pPr>
       <w:r>
-        <w:t xml:space="preserve">Does my resting heart rate change significantly over time?</w:t>
-      </w:r>
-      <w:r>
+        <w:t xml:space="preserve">Average pace is crucial to many of my analyses. Going forward, I will work on finding a better way to coerce this data into a time format that’s usable in statistical models.</w:t>
+      </w:r>
+    </w:p>
+    <w:p>
+      <w:pPr>
+        <w:pStyle w:val="BodyText"/>
+      </w:pPr>
+      <w:r>
+        <w:t xml:space="preserve">Over the past 8 years, my overall average pace has decreased, depsite my increas in true recovery runs this year. A recovery run is a very easy run where my heart rate stays in or below Zone 3.</w:t>
+      </w:r>
+    </w:p>
+    <w:p>
+      <w:pPr>
+        <w:pStyle w:val="SourceCode"/>
+      </w:pPr>
+      <w:r>
+        <w:rPr>
+          <w:rStyle w:val="NormalTok"/>
+        </w:rPr>
+        <w:t xml:space="preserve">average_pace_1321 </w:t>
+      </w:r>
+      <w:r>
+        <w:rPr>
+          <w:rStyle w:val="OtherTok"/>
+        </w:rPr>
+        <w:t xml:space="preserve">&lt;-</w:t>
+      </w:r>
+      <w:r>
+        <w:rPr>
+          <w:rStyle w:val="NormalTok"/>
+        </w:rPr>
+        <w:t xml:space="preserve"> run_df </w:t>
+      </w:r>
+      <w:r>
+        <w:rPr>
+          <w:rStyle w:val="SpecialCharTok"/>
+        </w:rPr>
+        <w:t xml:space="preserve">%&gt;%</w:t>
+      </w:r>
+      <w:r>
+        <w:rPr>
+          <w:rStyle w:val="NormalTok"/>
+        </w:rPr>
         <w:t xml:space="preserve"> </w:t>
       </w:r>
       <w:r>
-        <w:t xml:space="preserve">This plot show that my heart rate consistently remains around 47 bpm. There are significant outliers in this data that may skew the results higher. If I don’t wear my Garmin watch all day and all night, my resting heart rate can be recorded as 60-70 bpm, which is very unlikely.</w:t>
+        <w:rPr>
+          <w:rStyle w:val="FunctionTok"/>
+        </w:rPr>
+        <w:t xml:space="preserve">ggplot</w:t>
+      </w:r>
+      <w:r>
+        <w:rPr>
+          <w:rStyle w:val="NormalTok"/>
+        </w:rPr>
+        <w:t xml:space="preserve">(</w:t>
+      </w:r>
+      <w:r>
+        <w:rPr>
+          <w:rStyle w:val="FunctionTok"/>
+        </w:rPr>
+        <w:t xml:space="preserve">aes</w:t>
+      </w:r>
+      <w:r>
+        <w:rPr>
+          <w:rStyle w:val="NormalTok"/>
+        </w:rPr>
+        <w:t xml:space="preserve">(</w:t>
+      </w:r>
+      <w:r>
+        <w:rPr>
+          <w:rStyle w:val="AttributeTok"/>
+        </w:rPr>
+        <w:t xml:space="preserve">x=</w:t>
+      </w:r>
+      <w:r>
+        <w:rPr>
+          <w:rStyle w:val="NormalTok"/>
+        </w:rPr>
+        <w:t xml:space="preserve">date, </w:t>
+      </w:r>
+      <w:r>
+        <w:rPr>
+          <w:rStyle w:val="AttributeTok"/>
+        </w:rPr>
+        <w:t xml:space="preserve">y=</w:t>
+      </w:r>
+      <w:r>
+        <w:rPr>
+          <w:rStyle w:val="NormalTok"/>
+        </w:rPr>
+        <w:t xml:space="preserve"> avg_pace))</w:t>
+      </w:r>
+      <w:r>
+        <w:rPr>
+          <w:rStyle w:val="SpecialCharTok"/>
+        </w:rPr>
+        <w:t xml:space="preserve">+</w:t>
+      </w:r>
+      <w:r>
+        <w:br/>
+      </w:r>
+      <w:r>
+        <w:rPr>
+          <w:rStyle w:val="NormalTok"/>
+        </w:rPr>
+        <w:t xml:space="preserve">  </w:t>
+      </w:r>
+      <w:r>
+        <w:rPr>
+          <w:rStyle w:val="FunctionTok"/>
+        </w:rPr>
+        <w:t xml:space="preserve">geom_point</w:t>
+      </w:r>
+      <w:r>
+        <w:rPr>
+          <w:rStyle w:val="NormalTok"/>
+        </w:rPr>
+        <w:t xml:space="preserve">()</w:t>
+      </w:r>
+      <w:r>
+        <w:rPr>
+          <w:rStyle w:val="SpecialCharTok"/>
+        </w:rPr>
+        <w:t xml:space="preserve">+</w:t>
+      </w:r>
+      <w:r>
+        <w:br/>
+      </w:r>
+      <w:r>
+        <w:rPr>
+          <w:rStyle w:val="NormalTok"/>
+        </w:rPr>
+        <w:t xml:space="preserve">  </w:t>
+      </w:r>
+      <w:r>
+        <w:rPr>
+          <w:rStyle w:val="FunctionTok"/>
+        </w:rPr>
+        <w:t xml:space="preserve">geom_smooth</w:t>
+      </w:r>
+      <w:r>
+        <w:rPr>
+          <w:rStyle w:val="NormalTok"/>
+        </w:rPr>
+        <w:t xml:space="preserve">(</w:t>
+      </w:r>
+      <w:r>
+        <w:rPr>
+          <w:rStyle w:val="AttributeTok"/>
+        </w:rPr>
+        <w:t xml:space="preserve">method =</w:t>
+      </w:r>
+      <w:r>
+        <w:rPr>
+          <w:rStyle w:val="NormalTok"/>
+        </w:rPr>
+        <w:t xml:space="preserve"> </w:t>
+      </w:r>
+      <w:r>
+        <w:rPr>
+          <w:rStyle w:val="StringTok"/>
+        </w:rPr>
+        <w:t xml:space="preserve">"lm"</w:t>
+      </w:r>
+      <w:r>
+        <w:rPr>
+          <w:rStyle w:val="NormalTok"/>
+        </w:rPr>
+        <w:t xml:space="preserve">)</w:t>
+      </w:r>
+      <w:r>
+        <w:br/>
+      </w:r>
+      <w:r>
+        <w:rPr>
+          <w:rStyle w:val="NormalTok"/>
+        </w:rPr>
+        <w:t xml:space="preserve">average_pace_1321</w:t>
+      </w:r>
+    </w:p>
+    <w:p>
+      <w:pPr>
+        <w:pStyle w:val="SourceCode"/>
+      </w:pPr>
+      <w:r>
+        <w:rPr>
+          <w:rStyle w:val="VerbatimChar"/>
+        </w:rPr>
+        <w:t xml:space="preserve">## `geom_smooth()` using formula 'y ~ x'</w:t>
+      </w:r>
+    </w:p>
+    <w:p>
+      <w:pPr>
+        <w:pStyle w:val="SourceCode"/>
+      </w:pPr>
+      <w:r>
+        <w:rPr>
+          <w:rStyle w:val="VerbatimChar"/>
+        </w:rPr>
+        <w:t xml:space="preserve">## Warning: Removed 299 rows containing non-finite values (stat_smooth).</w:t>
+      </w:r>
+    </w:p>
+    <w:p>
+      <w:pPr>
+        <w:pStyle w:val="SourceCode"/>
+      </w:pPr>
+      <w:r>
+        <w:rPr>
+          <w:rStyle w:val="VerbatimChar"/>
+        </w:rPr>
+        <w:t xml:space="preserve">## Warning: Removed 299 rows containing missing values (geom_point).</w:t>
+      </w:r>
+    </w:p>
+    <w:p>
+      <w:pPr>
+        <w:pStyle w:val="FirstParagraph"/>
+      </w:pPr>
+      <w:r>
+        <w:drawing>
+          <wp:inline>
+            <wp:extent cx="4620126" cy="3696101"/>
+            <wp:effectExtent b="0" l="0" r="0" t="0"/>
+            <wp:docPr descr="" title="" id="1" name="Picture"/>
+            <a:graphic>
+              <a:graphicData uri="http://schemas.openxmlformats.org/drawingml/2006/picture">
+                <pic:pic>
+                  <pic:nvPicPr>
+                    <pic:cNvPr descr="runDataProject_master_files/figure-docx/average_pace_1321-1.png" id="0" name="Picture"/>
+                    <pic:cNvPicPr>
+                      <a:picLocks noChangeArrowheads="1" noChangeAspect="1"/>
+                    </pic:cNvPicPr>
+                  </pic:nvPicPr>
+                  <pic:blipFill>
+                    <a:blip r:embed="rId33"/>
+                    <a:stretch>
+                      <a:fillRect/>
+                    </a:stretch>
+                  </pic:blipFill>
+                  <pic:spPr bwMode="auto">
+                    <a:xfrm>
+                      <a:off x="0" y="0"/>
+                      <a:ext cx="4620126" cy="3696101"/>
+                    </a:xfrm>
+                    <a:prstGeom prst="rect">
+                      <a:avLst/>
+                    </a:prstGeom>
+                    <a:noFill/>
+                    <a:ln w="9525">
+                      <a:noFill/>
+                      <a:headEnd/>
+                      <a:tailEnd/>
+                    </a:ln>
+                  </pic:spPr>
+                </pic:pic>
+              </a:graphicData>
+            </a:graphic>
+          </wp:inline>
+        </w:drawing>
       </w:r>
     </w:p>
     <w:p>
@@ -1478,23 +2317,3436 @@
         <w:pStyle w:val="BodyText"/>
       </w:pPr>
       <w:r>
-        <w:t xml:space="preserve">In future analyses, it will be interesting to compare this data to variables like weekly training volume, cadence, and average pace.</w:t>
-      </w:r>
-    </w:p>
-    <w:bookmarkEnd w:id="31"/>
-    <w:bookmarkStart w:id="32" w:name="looking-at-average-pace"/>
+        <w:t xml:space="preserve">Over the past 3 years, however, my recovery runs have made my average pace slower.</w:t>
+      </w:r>
+    </w:p>
+    <w:p>
+      <w:pPr>
+        <w:pStyle w:val="SourceCode"/>
+      </w:pPr>
+      <w:r>
+        <w:rPr>
+          <w:rStyle w:val="NormalTok"/>
+        </w:rPr>
+        <w:t xml:space="preserve">average_pace_1821 </w:t>
+      </w:r>
+      <w:r>
+        <w:rPr>
+          <w:rStyle w:val="OtherTok"/>
+        </w:rPr>
+        <w:t xml:space="preserve">&lt;-</w:t>
+      </w:r>
+      <w:r>
+        <w:rPr>
+          <w:rStyle w:val="NormalTok"/>
+        </w:rPr>
+        <w:t xml:space="preserve"> run_df </w:t>
+      </w:r>
+      <w:r>
+        <w:rPr>
+          <w:rStyle w:val="SpecialCharTok"/>
+        </w:rPr>
+        <w:t xml:space="preserve">%&gt;%</w:t>
+      </w:r>
+      <w:r>
+        <w:rPr>
+          <w:rStyle w:val="NormalTok"/>
+        </w:rPr>
+        <w:t xml:space="preserve"> </w:t>
+      </w:r>
+      <w:r>
+        <w:rPr>
+          <w:rStyle w:val="FunctionTok"/>
+        </w:rPr>
+        <w:t xml:space="preserve">filter</w:t>
+      </w:r>
+      <w:r>
+        <w:rPr>
+          <w:rStyle w:val="NormalTok"/>
+        </w:rPr>
+        <w:t xml:space="preserve">(date </w:t>
+      </w:r>
+      <w:r>
+        <w:rPr>
+          <w:rStyle w:val="SpecialCharTok"/>
+        </w:rPr>
+        <w:t xml:space="preserve">&gt;=</w:t>
+      </w:r>
+      <w:r>
+        <w:rPr>
+          <w:rStyle w:val="NormalTok"/>
+        </w:rPr>
+        <w:t xml:space="preserve"> </w:t>
+      </w:r>
+      <w:r>
+        <w:rPr>
+          <w:rStyle w:val="StringTok"/>
+        </w:rPr>
+        <w:t xml:space="preserve">"2018-01-01"</w:t>
+      </w:r>
+      <w:r>
+        <w:rPr>
+          <w:rStyle w:val="NormalTok"/>
+        </w:rPr>
+        <w:t xml:space="preserve">) </w:t>
+      </w:r>
+      <w:r>
+        <w:rPr>
+          <w:rStyle w:val="SpecialCharTok"/>
+        </w:rPr>
+        <w:t xml:space="preserve">%&gt;%</w:t>
+      </w:r>
+      <w:r>
+        <w:br/>
+      </w:r>
+      <w:r>
+        <w:rPr>
+          <w:rStyle w:val="NormalTok"/>
+        </w:rPr>
+        <w:t xml:space="preserve">  </w:t>
+      </w:r>
+      <w:r>
+        <w:rPr>
+          <w:rStyle w:val="FunctionTok"/>
+        </w:rPr>
+        <w:t xml:space="preserve">ggplot</w:t>
+      </w:r>
+      <w:r>
+        <w:rPr>
+          <w:rStyle w:val="NormalTok"/>
+        </w:rPr>
+        <w:t xml:space="preserve">(</w:t>
+      </w:r>
+      <w:r>
+        <w:rPr>
+          <w:rStyle w:val="FunctionTok"/>
+        </w:rPr>
+        <w:t xml:space="preserve">aes</w:t>
+      </w:r>
+      <w:r>
+        <w:rPr>
+          <w:rStyle w:val="NormalTok"/>
+        </w:rPr>
+        <w:t xml:space="preserve">(</w:t>
+      </w:r>
+      <w:r>
+        <w:rPr>
+          <w:rStyle w:val="AttributeTok"/>
+        </w:rPr>
+        <w:t xml:space="preserve">x=</w:t>
+      </w:r>
+      <w:r>
+        <w:rPr>
+          <w:rStyle w:val="NormalTok"/>
+        </w:rPr>
+        <w:t xml:space="preserve">date,</w:t>
+      </w:r>
+      <w:r>
+        <w:rPr>
+          <w:rStyle w:val="AttributeTok"/>
+        </w:rPr>
+        <w:t xml:space="preserve">y=</w:t>
+      </w:r>
+      <w:r>
+        <w:rPr>
+          <w:rStyle w:val="NormalTok"/>
+        </w:rPr>
+        <w:t xml:space="preserve">avg_pace))</w:t>
+      </w:r>
+      <w:r>
+        <w:rPr>
+          <w:rStyle w:val="SpecialCharTok"/>
+        </w:rPr>
+        <w:t xml:space="preserve">+</w:t>
+      </w:r>
+      <w:r>
+        <w:br/>
+      </w:r>
+      <w:r>
+        <w:rPr>
+          <w:rStyle w:val="NormalTok"/>
+        </w:rPr>
+        <w:t xml:space="preserve">  </w:t>
+      </w:r>
+      <w:r>
+        <w:rPr>
+          <w:rStyle w:val="FunctionTok"/>
+        </w:rPr>
+        <w:t xml:space="preserve">geom_point</w:t>
+      </w:r>
+      <w:r>
+        <w:rPr>
+          <w:rStyle w:val="NormalTok"/>
+        </w:rPr>
+        <w:t xml:space="preserve">()</w:t>
+      </w:r>
+      <w:r>
+        <w:rPr>
+          <w:rStyle w:val="SpecialCharTok"/>
+        </w:rPr>
+        <w:t xml:space="preserve">+</w:t>
+      </w:r>
+      <w:r>
+        <w:br/>
+      </w:r>
+      <w:r>
+        <w:rPr>
+          <w:rStyle w:val="NormalTok"/>
+        </w:rPr>
+        <w:t xml:space="preserve">  </w:t>
+      </w:r>
+      <w:r>
+        <w:rPr>
+          <w:rStyle w:val="FunctionTok"/>
+        </w:rPr>
+        <w:t xml:space="preserve">geom_smooth</w:t>
+      </w:r>
+      <w:r>
+        <w:rPr>
+          <w:rStyle w:val="NormalTok"/>
+        </w:rPr>
+        <w:t xml:space="preserve">(</w:t>
+      </w:r>
+      <w:r>
+        <w:rPr>
+          <w:rStyle w:val="AttributeTok"/>
+        </w:rPr>
+        <w:t xml:space="preserve">method =</w:t>
+      </w:r>
+      <w:r>
+        <w:rPr>
+          <w:rStyle w:val="NormalTok"/>
+        </w:rPr>
+        <w:t xml:space="preserve"> </w:t>
+      </w:r>
+      <w:r>
+        <w:rPr>
+          <w:rStyle w:val="StringTok"/>
+        </w:rPr>
+        <w:t xml:space="preserve">"lm"</w:t>
+      </w:r>
+      <w:r>
+        <w:rPr>
+          <w:rStyle w:val="NormalTok"/>
+        </w:rPr>
+        <w:t xml:space="preserve">)</w:t>
+      </w:r>
+      <w:r>
+        <w:br/>
+      </w:r>
+      <w:r>
+        <w:br/>
+      </w:r>
+      <w:r>
+        <w:rPr>
+          <w:rStyle w:val="NormalTok"/>
+        </w:rPr>
+        <w:t xml:space="preserve">average_pace_1821</w:t>
+      </w:r>
+    </w:p>
+    <w:p>
+      <w:pPr>
+        <w:pStyle w:val="SourceCode"/>
+      </w:pPr>
+      <w:r>
+        <w:rPr>
+          <w:rStyle w:val="VerbatimChar"/>
+        </w:rPr>
+        <w:t xml:space="preserve">## `geom_smooth()` using formula 'y ~ x'</w:t>
+      </w:r>
+    </w:p>
+    <w:p>
+      <w:pPr>
+        <w:pStyle w:val="SourceCode"/>
+      </w:pPr>
+      <w:r>
+        <w:rPr>
+          <w:rStyle w:val="VerbatimChar"/>
+        </w:rPr>
+        <w:t xml:space="preserve">## Warning: Removed 296 rows containing non-finite values (stat_smooth).</w:t>
+      </w:r>
+    </w:p>
+    <w:p>
+      <w:pPr>
+        <w:pStyle w:val="SourceCode"/>
+      </w:pPr>
+      <w:r>
+        <w:rPr>
+          <w:rStyle w:val="VerbatimChar"/>
+        </w:rPr>
+        <w:t xml:space="preserve">## Warning: Removed 296 rows containing missing values (geom_point).</w:t>
+      </w:r>
+    </w:p>
+    <w:p>
+      <w:pPr>
+        <w:pStyle w:val="FirstParagraph"/>
+      </w:pPr>
+      <w:r>
+        <w:drawing>
+          <wp:inline>
+            <wp:extent cx="4620126" cy="3696101"/>
+            <wp:effectExtent b="0" l="0" r="0" t="0"/>
+            <wp:docPr descr="" title="" id="1" name="Picture"/>
+            <a:graphic>
+              <a:graphicData uri="http://schemas.openxmlformats.org/drawingml/2006/picture">
+                <pic:pic>
+                  <pic:nvPicPr>
+                    <pic:cNvPr descr="runDataProject_master_files/figure-docx/average_pace_1821-1.png" id="0" name="Picture"/>
+                    <pic:cNvPicPr>
+                      <a:picLocks noChangeArrowheads="1" noChangeAspect="1"/>
+                    </pic:cNvPicPr>
+                  </pic:nvPicPr>
+                  <pic:blipFill>
+                    <a:blip r:embed="rId34"/>
+                    <a:stretch>
+                      <a:fillRect/>
+                    </a:stretch>
+                  </pic:blipFill>
+                  <pic:spPr bwMode="auto">
+                    <a:xfrm>
+                      <a:off x="0" y="0"/>
+                      <a:ext cx="4620126" cy="3696101"/>
+                    </a:xfrm>
+                    <a:prstGeom prst="rect">
+                      <a:avLst/>
+                    </a:prstGeom>
+                    <a:noFill/>
+                    <a:ln w="9525">
+                      <a:noFill/>
+                      <a:headEnd/>
+                      <a:tailEnd/>
+                    </a:ln>
+                  </pic:spPr>
+                </pic:pic>
+              </a:graphicData>
+            </a:graphic>
+          </wp:inline>
+        </w:drawing>
+      </w:r>
+    </w:p>
+    <w:p>
+      <w:pPr>
+        <w:pStyle w:val="BodyText"/>
+      </w:pPr>
+      <w:r>
+        <w:t xml:space="preserve">For a better measure of my performance, I’ll look at my longer distance runs - anything over 12 miles. The pace for these runs has decreased over time.</w:t>
+      </w:r>
+    </w:p>
+    <w:p>
+      <w:pPr>
+        <w:pStyle w:val="SourceCode"/>
+      </w:pPr>
+      <w:r>
+        <w:rPr>
+          <w:rStyle w:val="CommentTok"/>
+        </w:rPr>
+        <w:t xml:space="preserve"># Long Disance Runs</w:t>
+      </w:r>
+      <w:r>
+        <w:br/>
+      </w:r>
+      <w:r>
+        <w:rPr>
+          <w:rStyle w:val="NormalTok"/>
+        </w:rPr>
+        <w:t xml:space="preserve">ld </w:t>
+      </w:r>
+      <w:r>
+        <w:rPr>
+          <w:rStyle w:val="OtherTok"/>
+        </w:rPr>
+        <w:t xml:space="preserve">&lt;-</w:t>
+      </w:r>
+      <w:r>
+        <w:rPr>
+          <w:rStyle w:val="NormalTok"/>
+        </w:rPr>
+        <w:t xml:space="preserve"> run_df </w:t>
+      </w:r>
+      <w:r>
+        <w:rPr>
+          <w:rStyle w:val="SpecialCharTok"/>
+        </w:rPr>
+        <w:t xml:space="preserve">%&gt;%</w:t>
+      </w:r>
+      <w:r>
+        <w:br/>
+      </w:r>
+      <w:r>
+        <w:rPr>
+          <w:rStyle w:val="NormalTok"/>
+        </w:rPr>
+        <w:t xml:space="preserve">  </w:t>
+      </w:r>
+      <w:r>
+        <w:rPr>
+          <w:rStyle w:val="FunctionTok"/>
+        </w:rPr>
+        <w:t xml:space="preserve">filter</w:t>
+      </w:r>
+      <w:r>
+        <w:rPr>
+          <w:rStyle w:val="NormalTok"/>
+        </w:rPr>
+        <w:t xml:space="preserve">(distance </w:t>
+      </w:r>
+      <w:r>
+        <w:rPr>
+          <w:rStyle w:val="SpecialCharTok"/>
+        </w:rPr>
+        <w:t xml:space="preserve">&gt;=</w:t>
+      </w:r>
+      <w:r>
+        <w:rPr>
+          <w:rStyle w:val="NormalTok"/>
+        </w:rPr>
+        <w:t xml:space="preserve"> </w:t>
+      </w:r>
+      <w:r>
+        <w:rPr>
+          <w:rStyle w:val="DecValTok"/>
+        </w:rPr>
+        <w:t xml:space="preserve">12</w:t>
+      </w:r>
+      <w:r>
+        <w:rPr>
+          <w:rStyle w:val="NormalTok"/>
+        </w:rPr>
+        <w:t xml:space="preserve">) </w:t>
+      </w:r>
+      <w:r>
+        <w:rPr>
+          <w:rStyle w:val="SpecialCharTok"/>
+        </w:rPr>
+        <w:t xml:space="preserve">%&gt;%</w:t>
+      </w:r>
+      <w:r>
+        <w:br/>
+      </w:r>
+      <w:r>
+        <w:rPr>
+          <w:rStyle w:val="NormalTok"/>
+        </w:rPr>
+        <w:t xml:space="preserve">  </w:t>
+      </w:r>
+      <w:r>
+        <w:rPr>
+          <w:rStyle w:val="FunctionTok"/>
+        </w:rPr>
+        <w:t xml:space="preserve">filter</w:t>
+      </w:r>
+      <w:r>
+        <w:rPr>
+          <w:rStyle w:val="NormalTok"/>
+        </w:rPr>
+        <w:t xml:space="preserve">(date </w:t>
+      </w:r>
+      <w:r>
+        <w:rPr>
+          <w:rStyle w:val="SpecialCharTok"/>
+        </w:rPr>
+        <w:t xml:space="preserve">&gt;=</w:t>
+      </w:r>
+      <w:r>
+        <w:rPr>
+          <w:rStyle w:val="NormalTok"/>
+        </w:rPr>
+        <w:t xml:space="preserve"> </w:t>
+      </w:r>
+      <w:r>
+        <w:rPr>
+          <w:rStyle w:val="StringTok"/>
+        </w:rPr>
+        <w:t xml:space="preserve">"2018-01-01"</w:t>
+      </w:r>
+      <w:r>
+        <w:rPr>
+          <w:rStyle w:val="NormalTok"/>
+        </w:rPr>
+        <w:t xml:space="preserve">) </w:t>
+      </w:r>
+      <w:r>
+        <w:rPr>
+          <w:rStyle w:val="SpecialCharTok"/>
+        </w:rPr>
+        <w:t xml:space="preserve">%&gt;%</w:t>
+      </w:r>
+      <w:r>
+        <w:br/>
+      </w:r>
+      <w:r>
+        <w:rPr>
+          <w:rStyle w:val="NormalTok"/>
+        </w:rPr>
+        <w:t xml:space="preserve">  </w:t>
+      </w:r>
+      <w:r>
+        <w:rPr>
+          <w:rStyle w:val="FunctionTok"/>
+        </w:rPr>
+        <w:t xml:space="preserve">ggplot</w:t>
+      </w:r>
+      <w:r>
+        <w:rPr>
+          <w:rStyle w:val="NormalTok"/>
+        </w:rPr>
+        <w:t xml:space="preserve">(</w:t>
+      </w:r>
+      <w:r>
+        <w:rPr>
+          <w:rStyle w:val="FunctionTok"/>
+        </w:rPr>
+        <w:t xml:space="preserve">aes</w:t>
+      </w:r>
+      <w:r>
+        <w:rPr>
+          <w:rStyle w:val="NormalTok"/>
+        </w:rPr>
+        <w:t xml:space="preserve">(</w:t>
+      </w:r>
+      <w:r>
+        <w:rPr>
+          <w:rStyle w:val="AttributeTok"/>
+        </w:rPr>
+        <w:t xml:space="preserve">x=</w:t>
+      </w:r>
+      <w:r>
+        <w:rPr>
+          <w:rStyle w:val="NormalTok"/>
+        </w:rPr>
+        <w:t xml:space="preserve">date,</w:t>
+      </w:r>
+      <w:r>
+        <w:rPr>
+          <w:rStyle w:val="AttributeTok"/>
+        </w:rPr>
+        <w:t xml:space="preserve">y=</w:t>
+      </w:r>
+      <w:r>
+        <w:rPr>
+          <w:rStyle w:val="NormalTok"/>
+        </w:rPr>
+        <w:t xml:space="preserve">avg_pace))</w:t>
+      </w:r>
+      <w:r>
+        <w:rPr>
+          <w:rStyle w:val="SpecialCharTok"/>
+        </w:rPr>
+        <w:t xml:space="preserve">+</w:t>
+      </w:r>
+      <w:r>
+        <w:br/>
+      </w:r>
+      <w:r>
+        <w:rPr>
+          <w:rStyle w:val="NormalTok"/>
+        </w:rPr>
+        <w:t xml:space="preserve">  </w:t>
+      </w:r>
+      <w:r>
+        <w:rPr>
+          <w:rStyle w:val="FunctionTok"/>
+        </w:rPr>
+        <w:t xml:space="preserve">geom_point</w:t>
+      </w:r>
+      <w:r>
+        <w:rPr>
+          <w:rStyle w:val="NormalTok"/>
+        </w:rPr>
+        <w:t xml:space="preserve">()</w:t>
+      </w:r>
+      <w:r>
+        <w:rPr>
+          <w:rStyle w:val="SpecialCharTok"/>
+        </w:rPr>
+        <w:t xml:space="preserve">+</w:t>
+      </w:r>
+      <w:r>
+        <w:br/>
+      </w:r>
+      <w:r>
+        <w:rPr>
+          <w:rStyle w:val="NormalTok"/>
+        </w:rPr>
+        <w:t xml:space="preserve">  </w:t>
+      </w:r>
+      <w:r>
+        <w:rPr>
+          <w:rStyle w:val="FunctionTok"/>
+        </w:rPr>
+        <w:t xml:space="preserve">geom_smooth</w:t>
+      </w:r>
+      <w:r>
+        <w:rPr>
+          <w:rStyle w:val="NormalTok"/>
+        </w:rPr>
+        <w:t xml:space="preserve">(</w:t>
+      </w:r>
+      <w:r>
+        <w:rPr>
+          <w:rStyle w:val="AttributeTok"/>
+        </w:rPr>
+        <w:t xml:space="preserve">method =</w:t>
+      </w:r>
+      <w:r>
+        <w:rPr>
+          <w:rStyle w:val="NormalTok"/>
+        </w:rPr>
+        <w:t xml:space="preserve"> </w:t>
+      </w:r>
+      <w:r>
+        <w:rPr>
+          <w:rStyle w:val="StringTok"/>
+        </w:rPr>
+        <w:t xml:space="preserve">"lm"</w:t>
+      </w:r>
+      <w:r>
+        <w:rPr>
+          <w:rStyle w:val="NormalTok"/>
+        </w:rPr>
+        <w:t xml:space="preserve">)</w:t>
+      </w:r>
+      <w:r>
+        <w:br/>
+      </w:r>
+      <w:r>
+        <w:br/>
+      </w:r>
+      <w:r>
+        <w:rPr>
+          <w:rStyle w:val="NormalTok"/>
+        </w:rPr>
+        <w:t xml:space="preserve">ld</w:t>
+      </w:r>
+    </w:p>
+    <w:p>
+      <w:pPr>
+        <w:pStyle w:val="SourceCode"/>
+      </w:pPr>
+      <w:r>
+        <w:rPr>
+          <w:rStyle w:val="VerbatimChar"/>
+        </w:rPr>
+        <w:t xml:space="preserve">## `geom_smooth()` using formula 'y ~ x'</w:t>
+      </w:r>
+    </w:p>
+    <w:p>
+      <w:pPr>
+        <w:pStyle w:val="FirstParagraph"/>
+      </w:pPr>
+      <w:r>
+        <w:drawing>
+          <wp:inline>
+            <wp:extent cx="4620126" cy="3696101"/>
+            <wp:effectExtent b="0" l="0" r="0" t="0"/>
+            <wp:docPr descr="" title="" id="1" name="Picture"/>
+            <a:graphic>
+              <a:graphicData uri="http://schemas.openxmlformats.org/drawingml/2006/picture">
+                <pic:pic>
+                  <pic:nvPicPr>
+                    <pic:cNvPr descr="runDataProject_master_files/figure-docx/ld-1.png" id="0" name="Picture"/>
+                    <pic:cNvPicPr>
+                      <a:picLocks noChangeArrowheads="1" noChangeAspect="1"/>
+                    </pic:cNvPicPr>
+                  </pic:nvPicPr>
+                  <pic:blipFill>
+                    <a:blip r:embed="rId35"/>
+                    <a:stretch>
+                      <a:fillRect/>
+                    </a:stretch>
+                  </pic:blipFill>
+                  <pic:spPr bwMode="auto">
+                    <a:xfrm>
+                      <a:off x="0" y="0"/>
+                      <a:ext cx="4620126" cy="3696101"/>
+                    </a:xfrm>
+                    <a:prstGeom prst="rect">
+                      <a:avLst/>
+                    </a:prstGeom>
+                    <a:noFill/>
+                    <a:ln w="9525">
+                      <a:noFill/>
+                      <a:headEnd/>
+                      <a:tailEnd/>
+                    </a:ln>
+                  </pic:spPr>
+                </pic:pic>
+              </a:graphicData>
+            </a:graphic>
+          </wp:inline>
+        </w:drawing>
+      </w:r>
+    </w:p>
+    <w:p>
+      <w:pPr>
+        <w:pStyle w:val="BodyText"/>
+      </w:pPr>
+      <w:r>
+        <w:t xml:space="preserve">Cadence is the measure of how many times a runner’s feet hit the ground per minute. A high cadence is typically associated with a faster pace.</w:t>
+      </w:r>
+    </w:p>
+    <w:p>
+      <w:pPr>
+        <w:pStyle w:val="SourceCode"/>
+      </w:pPr>
+      <w:r>
+        <w:rPr>
+          <w:rStyle w:val="CommentTok"/>
+        </w:rPr>
+        <w:t xml:space="preserve"># Effect of Cadence on Average Pace</w:t>
+      </w:r>
+      <w:r>
+        <w:br/>
+      </w:r>
+      <w:r>
+        <w:rPr>
+          <w:rStyle w:val="NormalTok"/>
+        </w:rPr>
+        <w:t xml:space="preserve">cad_ap </w:t>
+      </w:r>
+      <w:r>
+        <w:rPr>
+          <w:rStyle w:val="OtherTok"/>
+        </w:rPr>
+        <w:t xml:space="preserve">&lt;-</w:t>
+      </w:r>
+      <w:r>
+        <w:rPr>
+          <w:rStyle w:val="NormalTok"/>
+        </w:rPr>
+        <w:t xml:space="preserve">garminRun </w:t>
+      </w:r>
+      <w:r>
+        <w:rPr>
+          <w:rStyle w:val="SpecialCharTok"/>
+        </w:rPr>
+        <w:t xml:space="preserve">%&gt;%</w:t>
+      </w:r>
+      <w:r>
+        <w:rPr>
+          <w:rStyle w:val="NormalTok"/>
+        </w:rPr>
+        <w:t xml:space="preserve"> </w:t>
+      </w:r>
+      <w:r>
+        <w:rPr>
+          <w:rStyle w:val="FunctionTok"/>
+        </w:rPr>
+        <w:t xml:space="preserve">ggplot</w:t>
+      </w:r>
+      <w:r>
+        <w:rPr>
+          <w:rStyle w:val="NormalTok"/>
+        </w:rPr>
+        <w:t xml:space="preserve">(</w:t>
+      </w:r>
+      <w:r>
+        <w:rPr>
+          <w:rStyle w:val="FunctionTok"/>
+        </w:rPr>
+        <w:t xml:space="preserve">aes</w:t>
+      </w:r>
+      <w:r>
+        <w:rPr>
+          <w:rStyle w:val="NormalTok"/>
+        </w:rPr>
+        <w:t xml:space="preserve">(</w:t>
+      </w:r>
+      <w:r>
+        <w:rPr>
+          <w:rStyle w:val="AttributeTok"/>
+        </w:rPr>
+        <w:t xml:space="preserve">x=</w:t>
+      </w:r>
+      <w:r>
+        <w:rPr>
+          <w:rStyle w:val="NormalTok"/>
+        </w:rPr>
+        <w:t xml:space="preserve">avg_run_cadence, </w:t>
+      </w:r>
+      <w:r>
+        <w:rPr>
+          <w:rStyle w:val="AttributeTok"/>
+        </w:rPr>
+        <w:t xml:space="preserve">y=</w:t>
+      </w:r>
+      <w:r>
+        <w:rPr>
+          <w:rStyle w:val="NormalTok"/>
+        </w:rPr>
+        <w:t xml:space="preserve">avg_pace))</w:t>
+      </w:r>
+      <w:r>
+        <w:rPr>
+          <w:rStyle w:val="SpecialCharTok"/>
+        </w:rPr>
+        <w:t xml:space="preserve">+</w:t>
+      </w:r>
+      <w:r>
+        <w:br/>
+      </w:r>
+      <w:r>
+        <w:rPr>
+          <w:rStyle w:val="NormalTok"/>
+        </w:rPr>
+        <w:t xml:space="preserve">  </w:t>
+      </w:r>
+      <w:r>
+        <w:rPr>
+          <w:rStyle w:val="FunctionTok"/>
+        </w:rPr>
+        <w:t xml:space="preserve">geom_point</w:t>
+      </w:r>
+      <w:r>
+        <w:rPr>
+          <w:rStyle w:val="NormalTok"/>
+        </w:rPr>
+        <w:t xml:space="preserve">()</w:t>
+      </w:r>
+      <w:r>
+        <w:rPr>
+          <w:rStyle w:val="SpecialCharTok"/>
+        </w:rPr>
+        <w:t xml:space="preserve">+</w:t>
+      </w:r>
+      <w:r>
+        <w:br/>
+      </w:r>
+      <w:r>
+        <w:rPr>
+          <w:rStyle w:val="NormalTok"/>
+        </w:rPr>
+        <w:t xml:space="preserve">  </w:t>
+      </w:r>
+      <w:r>
+        <w:rPr>
+          <w:rStyle w:val="FunctionTok"/>
+        </w:rPr>
+        <w:t xml:space="preserve">geom_smooth</w:t>
+      </w:r>
+      <w:r>
+        <w:rPr>
+          <w:rStyle w:val="NormalTok"/>
+        </w:rPr>
+        <w:t xml:space="preserve">(</w:t>
+      </w:r>
+      <w:r>
+        <w:rPr>
+          <w:rStyle w:val="AttributeTok"/>
+        </w:rPr>
+        <w:t xml:space="preserve">method =</w:t>
+      </w:r>
+      <w:r>
+        <w:rPr>
+          <w:rStyle w:val="NormalTok"/>
+        </w:rPr>
+        <w:t xml:space="preserve"> </w:t>
+      </w:r>
+      <w:r>
+        <w:rPr>
+          <w:rStyle w:val="StringTok"/>
+        </w:rPr>
+        <w:t xml:space="preserve">"lm"</w:t>
+      </w:r>
+      <w:r>
+        <w:rPr>
+          <w:rStyle w:val="NormalTok"/>
+        </w:rPr>
+        <w:t xml:space="preserve">)</w:t>
+      </w:r>
+      <w:r>
+        <w:br/>
+      </w:r>
+      <w:r>
+        <w:br/>
+      </w:r>
+      <w:r>
+        <w:rPr>
+          <w:rStyle w:val="NormalTok"/>
+        </w:rPr>
+        <w:t xml:space="preserve">cad_ap</w:t>
+      </w:r>
+    </w:p>
+    <w:p>
+      <w:pPr>
+        <w:pStyle w:val="SourceCode"/>
+      </w:pPr>
+      <w:r>
+        <w:rPr>
+          <w:rStyle w:val="VerbatimChar"/>
+        </w:rPr>
+        <w:t xml:space="preserve">## `geom_smooth()` using formula 'y ~ x'</w:t>
+      </w:r>
+    </w:p>
+    <w:p>
+      <w:pPr>
+        <w:pStyle w:val="FirstParagraph"/>
+      </w:pPr>
+      <w:r>
+        <w:drawing>
+          <wp:inline>
+            <wp:extent cx="4620126" cy="3696101"/>
+            <wp:effectExtent b="0" l="0" r="0" t="0"/>
+            <wp:docPr descr="" title="" id="1" name="Picture"/>
+            <a:graphic>
+              <a:graphicData uri="http://schemas.openxmlformats.org/drawingml/2006/picture">
+                <pic:pic>
+                  <pic:nvPicPr>
+                    <pic:cNvPr descr="runDataProject_master_files/figure-docx/cad_ap-1.png" id="0" name="Picture"/>
+                    <pic:cNvPicPr>
+                      <a:picLocks noChangeArrowheads="1" noChangeAspect="1"/>
+                    </pic:cNvPicPr>
+                  </pic:nvPicPr>
+                  <pic:blipFill>
+                    <a:blip r:embed="rId36"/>
+                    <a:stretch>
+                      <a:fillRect/>
+                    </a:stretch>
+                  </pic:blipFill>
+                  <pic:spPr bwMode="auto">
+                    <a:xfrm>
+                      <a:off x="0" y="0"/>
+                      <a:ext cx="4620126" cy="3696101"/>
+                    </a:xfrm>
+                    <a:prstGeom prst="rect">
+                      <a:avLst/>
+                    </a:prstGeom>
+                    <a:noFill/>
+                    <a:ln w="9525">
+                      <a:noFill/>
+                      <a:headEnd/>
+                      <a:tailEnd/>
+                    </a:ln>
+                  </pic:spPr>
+                </pic:pic>
+              </a:graphicData>
+            </a:graphic>
+          </wp:inline>
+        </w:drawing>
+      </w:r>
+    </w:p>
+    <w:p>
+      <w:pPr>
+        <w:pStyle w:val="BodyText"/>
+      </w:pPr>
+      <w:r>
+        <w:t xml:space="preserve">Aerobic TE is a measurement Garmin created to rate an aerobic effort. On a scale from 1-5, 5 is a maximum effort. This is good stress for the body, but requires a lot of rest time afterwards. 1 is minimal and typically associated with other types of exercise besides running. This</w:t>
+      </w:r>
+    </w:p>
+    <w:p>
+      <w:pPr>
+        <w:pStyle w:val="SourceCode"/>
+      </w:pPr>
+      <w:r>
+        <w:rPr>
+          <w:rStyle w:val="CommentTok"/>
+        </w:rPr>
+        <w:t xml:space="preserve"># Effect of Harder Aerobic Effort on Average Pace</w:t>
+      </w:r>
+      <w:r>
+        <w:br/>
+      </w:r>
+      <w:r>
+        <w:rPr>
+          <w:rStyle w:val="NormalTok"/>
+        </w:rPr>
+        <w:t xml:space="preserve">ae_ap</w:t>
+      </w:r>
+      <w:r>
+        <w:rPr>
+          <w:rStyle w:val="OtherTok"/>
+        </w:rPr>
+        <w:t xml:space="preserve">&lt;-</w:t>
+      </w:r>
+      <w:r>
+        <w:rPr>
+          <w:rStyle w:val="NormalTok"/>
+        </w:rPr>
+        <w:t xml:space="preserve"> garminRun </w:t>
+      </w:r>
+      <w:r>
+        <w:rPr>
+          <w:rStyle w:val="SpecialCharTok"/>
+        </w:rPr>
+        <w:t xml:space="preserve">%&gt;%</w:t>
+      </w:r>
+      <w:r>
+        <w:rPr>
+          <w:rStyle w:val="NormalTok"/>
+        </w:rPr>
+        <w:t xml:space="preserve"> </w:t>
+      </w:r>
+      <w:r>
+        <w:rPr>
+          <w:rStyle w:val="FunctionTok"/>
+        </w:rPr>
+        <w:t xml:space="preserve">ggplot</w:t>
+      </w:r>
+      <w:r>
+        <w:rPr>
+          <w:rStyle w:val="NormalTok"/>
+        </w:rPr>
+        <w:t xml:space="preserve">(</w:t>
+      </w:r>
+      <w:r>
+        <w:rPr>
+          <w:rStyle w:val="FunctionTok"/>
+        </w:rPr>
+        <w:t xml:space="preserve">aes</w:t>
+      </w:r>
+      <w:r>
+        <w:rPr>
+          <w:rStyle w:val="NormalTok"/>
+        </w:rPr>
+        <w:t xml:space="preserve">(</w:t>
+      </w:r>
+      <w:r>
+        <w:rPr>
+          <w:rStyle w:val="AttributeTok"/>
+        </w:rPr>
+        <w:t xml:space="preserve">x=</w:t>
+      </w:r>
+      <w:r>
+        <w:rPr>
+          <w:rStyle w:val="NormalTok"/>
+        </w:rPr>
+        <w:t xml:space="preserve">aerobic_TE, </w:t>
+      </w:r>
+      <w:r>
+        <w:rPr>
+          <w:rStyle w:val="AttributeTok"/>
+        </w:rPr>
+        <w:t xml:space="preserve">y=</w:t>
+      </w:r>
+      <w:r>
+        <w:rPr>
+          <w:rStyle w:val="NormalTok"/>
+        </w:rPr>
+        <w:t xml:space="preserve">avg_pace))</w:t>
+      </w:r>
+      <w:r>
+        <w:rPr>
+          <w:rStyle w:val="SpecialCharTok"/>
+        </w:rPr>
+        <w:t xml:space="preserve">+</w:t>
+      </w:r>
+      <w:r>
+        <w:br/>
+      </w:r>
+      <w:r>
+        <w:rPr>
+          <w:rStyle w:val="NormalTok"/>
+        </w:rPr>
+        <w:t xml:space="preserve">  </w:t>
+      </w:r>
+      <w:r>
+        <w:rPr>
+          <w:rStyle w:val="FunctionTok"/>
+        </w:rPr>
+        <w:t xml:space="preserve">geom_point</w:t>
+      </w:r>
+      <w:r>
+        <w:rPr>
+          <w:rStyle w:val="NormalTok"/>
+        </w:rPr>
+        <w:t xml:space="preserve">()</w:t>
+      </w:r>
+      <w:r>
+        <w:rPr>
+          <w:rStyle w:val="SpecialCharTok"/>
+        </w:rPr>
+        <w:t xml:space="preserve">+</w:t>
+      </w:r>
+      <w:r>
+        <w:br/>
+      </w:r>
+      <w:r>
+        <w:rPr>
+          <w:rStyle w:val="NormalTok"/>
+        </w:rPr>
+        <w:t xml:space="preserve">  </w:t>
+      </w:r>
+      <w:r>
+        <w:rPr>
+          <w:rStyle w:val="FunctionTok"/>
+        </w:rPr>
+        <w:t xml:space="preserve">geom_smooth</w:t>
+      </w:r>
+      <w:r>
+        <w:rPr>
+          <w:rStyle w:val="NormalTok"/>
+        </w:rPr>
+        <w:t xml:space="preserve">(</w:t>
+      </w:r>
+      <w:r>
+        <w:rPr>
+          <w:rStyle w:val="AttributeTok"/>
+        </w:rPr>
+        <w:t xml:space="preserve">method =</w:t>
+      </w:r>
+      <w:r>
+        <w:rPr>
+          <w:rStyle w:val="NormalTok"/>
+        </w:rPr>
+        <w:t xml:space="preserve"> </w:t>
+      </w:r>
+      <w:r>
+        <w:rPr>
+          <w:rStyle w:val="StringTok"/>
+        </w:rPr>
+        <w:t xml:space="preserve">"lm"</w:t>
+      </w:r>
+      <w:r>
+        <w:rPr>
+          <w:rStyle w:val="NormalTok"/>
+        </w:rPr>
+        <w:t xml:space="preserve">)</w:t>
+      </w:r>
+      <w:r>
+        <w:br/>
+      </w:r>
+      <w:r>
+        <w:br/>
+      </w:r>
+      <w:r>
+        <w:rPr>
+          <w:rStyle w:val="NormalTok"/>
+        </w:rPr>
+        <w:t xml:space="preserve">ae_ap</w:t>
+      </w:r>
+    </w:p>
+    <w:p>
+      <w:pPr>
+        <w:pStyle w:val="SourceCode"/>
+      </w:pPr>
+      <w:r>
+        <w:rPr>
+          <w:rStyle w:val="VerbatimChar"/>
+        </w:rPr>
+        <w:t xml:space="preserve">## `geom_smooth()` using formula 'y ~ x'</w:t>
+      </w:r>
+    </w:p>
+    <w:p>
+      <w:pPr>
+        <w:pStyle w:val="FirstParagraph"/>
+      </w:pPr>
+      <w:r>
+        <w:drawing>
+          <wp:inline>
+            <wp:extent cx="4620126" cy="3696101"/>
+            <wp:effectExtent b="0" l="0" r="0" t="0"/>
+            <wp:docPr descr="" title="" id="1" name="Picture"/>
+            <a:graphic>
+              <a:graphicData uri="http://schemas.openxmlformats.org/drawingml/2006/picture">
+                <pic:pic>
+                  <pic:nvPicPr>
+                    <pic:cNvPr descr="runDataProject_master_files/figure-docx/ae_ap-1.png" id="0" name="Picture"/>
+                    <pic:cNvPicPr>
+                      <a:picLocks noChangeArrowheads="1" noChangeAspect="1"/>
+                    </pic:cNvPicPr>
+                  </pic:nvPicPr>
+                  <pic:blipFill>
+                    <a:blip r:embed="rId37"/>
+                    <a:stretch>
+                      <a:fillRect/>
+                    </a:stretch>
+                  </pic:blipFill>
+                  <pic:spPr bwMode="auto">
+                    <a:xfrm>
+                      <a:off x="0" y="0"/>
+                      <a:ext cx="4620126" cy="3696101"/>
+                    </a:xfrm>
+                    <a:prstGeom prst="rect">
+                      <a:avLst/>
+                    </a:prstGeom>
+                    <a:noFill/>
+                    <a:ln w="9525">
+                      <a:noFill/>
+                      <a:headEnd/>
+                      <a:tailEnd/>
+                    </a:ln>
+                  </pic:spPr>
+                </pic:pic>
+              </a:graphicData>
+            </a:graphic>
+          </wp:inline>
+        </w:drawing>
+      </w:r>
+    </w:p>
+    <w:p>
+      <w:pPr>
+        <w:pStyle w:val="BodyText"/>
+      </w:pPr>
+      <w:r>
+        <w:t xml:space="preserve">Average heart rate may be another important variable in my project.</w:t>
+      </w:r>
+    </w:p>
+    <w:p>
+      <w:pPr>
+        <w:pStyle w:val="SourceCode"/>
+      </w:pPr>
+      <w:r>
+        <w:rPr>
+          <w:rStyle w:val="CommentTok"/>
+        </w:rPr>
+        <w:t xml:space="preserve"># Average Pace and Average Heart Rate</w:t>
+      </w:r>
+      <w:r>
+        <w:br/>
+      </w:r>
+      <w:r>
+        <w:rPr>
+          <w:rStyle w:val="NormalTok"/>
+        </w:rPr>
+        <w:t xml:space="preserve">hr_ap </w:t>
+      </w:r>
+      <w:r>
+        <w:rPr>
+          <w:rStyle w:val="OtherTok"/>
+        </w:rPr>
+        <w:t xml:space="preserve">&lt;-</w:t>
+      </w:r>
+      <w:r>
+        <w:rPr>
+          <w:rStyle w:val="NormalTok"/>
+        </w:rPr>
+        <w:t xml:space="preserve"> garminRun </w:t>
+      </w:r>
+      <w:r>
+        <w:rPr>
+          <w:rStyle w:val="SpecialCharTok"/>
+        </w:rPr>
+        <w:t xml:space="preserve">%&gt;%</w:t>
+      </w:r>
+      <w:r>
+        <w:rPr>
+          <w:rStyle w:val="NormalTok"/>
+        </w:rPr>
+        <w:t xml:space="preserve"> </w:t>
+      </w:r>
+      <w:r>
+        <w:rPr>
+          <w:rStyle w:val="FunctionTok"/>
+        </w:rPr>
+        <w:t xml:space="preserve">ggplot</w:t>
+      </w:r>
+      <w:r>
+        <w:rPr>
+          <w:rStyle w:val="NormalTok"/>
+        </w:rPr>
+        <w:t xml:space="preserve">(</w:t>
+      </w:r>
+      <w:r>
+        <w:rPr>
+          <w:rStyle w:val="FunctionTok"/>
+        </w:rPr>
+        <w:t xml:space="preserve">aes</w:t>
+      </w:r>
+      <w:r>
+        <w:rPr>
+          <w:rStyle w:val="NormalTok"/>
+        </w:rPr>
+        <w:t xml:space="preserve">(</w:t>
+      </w:r>
+      <w:r>
+        <w:rPr>
+          <w:rStyle w:val="AttributeTok"/>
+        </w:rPr>
+        <w:t xml:space="preserve">x=</w:t>
+      </w:r>
+      <w:r>
+        <w:rPr>
+          <w:rStyle w:val="NormalTok"/>
+        </w:rPr>
+        <w:t xml:space="preserve">avg_hr, </w:t>
+      </w:r>
+      <w:r>
+        <w:rPr>
+          <w:rStyle w:val="AttributeTok"/>
+        </w:rPr>
+        <w:t xml:space="preserve">y =</w:t>
+      </w:r>
+      <w:r>
+        <w:rPr>
+          <w:rStyle w:val="NormalTok"/>
+        </w:rPr>
+        <w:t xml:space="preserve"> avg_pace))</w:t>
+      </w:r>
+      <w:r>
+        <w:rPr>
+          <w:rStyle w:val="SpecialCharTok"/>
+        </w:rPr>
+        <w:t xml:space="preserve">+</w:t>
+      </w:r>
+      <w:r>
+        <w:br/>
+      </w:r>
+      <w:r>
+        <w:rPr>
+          <w:rStyle w:val="NormalTok"/>
+        </w:rPr>
+        <w:t xml:space="preserve">  </w:t>
+      </w:r>
+      <w:r>
+        <w:rPr>
+          <w:rStyle w:val="FunctionTok"/>
+        </w:rPr>
+        <w:t xml:space="preserve">geom_point</w:t>
+      </w:r>
+      <w:r>
+        <w:rPr>
+          <w:rStyle w:val="NormalTok"/>
+        </w:rPr>
+        <w:t xml:space="preserve">()</w:t>
+      </w:r>
+      <w:r>
+        <w:rPr>
+          <w:rStyle w:val="SpecialCharTok"/>
+        </w:rPr>
+        <w:t xml:space="preserve">+</w:t>
+      </w:r>
+      <w:r>
+        <w:br/>
+      </w:r>
+      <w:r>
+        <w:rPr>
+          <w:rStyle w:val="NormalTok"/>
+        </w:rPr>
+        <w:t xml:space="preserve">  </w:t>
+      </w:r>
+      <w:r>
+        <w:rPr>
+          <w:rStyle w:val="FunctionTok"/>
+        </w:rPr>
+        <w:t xml:space="preserve">geom_smooth</w:t>
+      </w:r>
+      <w:r>
+        <w:rPr>
+          <w:rStyle w:val="NormalTok"/>
+        </w:rPr>
+        <w:t xml:space="preserve">(</w:t>
+      </w:r>
+      <w:r>
+        <w:rPr>
+          <w:rStyle w:val="AttributeTok"/>
+        </w:rPr>
+        <w:t xml:space="preserve">method =</w:t>
+      </w:r>
+      <w:r>
+        <w:rPr>
+          <w:rStyle w:val="NormalTok"/>
+        </w:rPr>
+        <w:t xml:space="preserve"> </w:t>
+      </w:r>
+      <w:r>
+        <w:rPr>
+          <w:rStyle w:val="StringTok"/>
+        </w:rPr>
+        <w:t xml:space="preserve">"lm"</w:t>
+      </w:r>
+      <w:r>
+        <w:rPr>
+          <w:rStyle w:val="NormalTok"/>
+        </w:rPr>
+        <w:t xml:space="preserve">)</w:t>
+      </w:r>
+      <w:r>
+        <w:br/>
+      </w:r>
+      <w:r>
+        <w:br/>
+      </w:r>
+      <w:r>
+        <w:rPr>
+          <w:rStyle w:val="NormalTok"/>
+        </w:rPr>
+        <w:t xml:space="preserve">hr_ap</w:t>
+      </w:r>
+    </w:p>
+    <w:p>
+      <w:pPr>
+        <w:pStyle w:val="SourceCode"/>
+      </w:pPr>
+      <w:r>
+        <w:rPr>
+          <w:rStyle w:val="VerbatimChar"/>
+        </w:rPr>
+        <w:t xml:space="preserve">## `geom_smooth()` using formula 'y ~ x'</w:t>
+      </w:r>
+    </w:p>
+    <w:p>
+      <w:pPr>
+        <w:pStyle w:val="FirstParagraph"/>
+      </w:pPr>
+      <w:r>
+        <w:drawing>
+          <wp:inline>
+            <wp:extent cx="4620126" cy="3696101"/>
+            <wp:effectExtent b="0" l="0" r="0" t="0"/>
+            <wp:docPr descr="" title="" id="1" name="Picture"/>
+            <a:graphic>
+              <a:graphicData uri="http://schemas.openxmlformats.org/drawingml/2006/picture">
+                <pic:pic>
+                  <pic:nvPicPr>
+                    <pic:cNvPr descr="runDataProject_master_files/figure-docx/hr_ap-1.png" id="0" name="Picture"/>
+                    <pic:cNvPicPr>
+                      <a:picLocks noChangeArrowheads="1" noChangeAspect="1"/>
+                    </pic:cNvPicPr>
+                  </pic:nvPicPr>
+                  <pic:blipFill>
+                    <a:blip r:embed="rId38"/>
+                    <a:stretch>
+                      <a:fillRect/>
+                    </a:stretch>
+                  </pic:blipFill>
+                  <pic:spPr bwMode="auto">
+                    <a:xfrm>
+                      <a:off x="0" y="0"/>
+                      <a:ext cx="4620126" cy="3696101"/>
+                    </a:xfrm>
+                    <a:prstGeom prst="rect">
+                      <a:avLst/>
+                    </a:prstGeom>
+                    <a:noFill/>
+                    <a:ln w="9525">
+                      <a:noFill/>
+                      <a:headEnd/>
+                      <a:tailEnd/>
+                    </a:ln>
+                  </pic:spPr>
+                </pic:pic>
+              </a:graphicData>
+            </a:graphic>
+          </wp:inline>
+        </w:drawing>
+      </w:r>
+    </w:p>
+    <w:p>
+      <w:pPr>
+        <w:pStyle w:val="BodyText"/>
+      </w:pPr>
+      <w:r>
+        <w:t xml:space="preserve">Greater stride length seems to be associated with a greater pace. This seems counter-intuitive if thinking about cadence in this equations, but with good form and mechanics, greater cadence is more likely to be associated with greater stride length.</w:t>
+      </w:r>
+    </w:p>
+    <w:p>
+      <w:pPr>
+        <w:pStyle w:val="SourceCode"/>
+      </w:pPr>
+      <w:r>
+        <w:rPr>
+          <w:rStyle w:val="CommentTok"/>
+        </w:rPr>
+        <w:t xml:space="preserve"># Stride and Average Pace</w:t>
+      </w:r>
+      <w:r>
+        <w:br/>
+      </w:r>
+      <w:r>
+        <w:rPr>
+          <w:rStyle w:val="NormalTok"/>
+        </w:rPr>
+        <w:t xml:space="preserve">st_ap </w:t>
+      </w:r>
+      <w:r>
+        <w:rPr>
+          <w:rStyle w:val="OtherTok"/>
+        </w:rPr>
+        <w:t xml:space="preserve">&lt;-</w:t>
+      </w:r>
+      <w:r>
+        <w:rPr>
+          <w:rStyle w:val="NormalTok"/>
+        </w:rPr>
+        <w:t xml:space="preserve"> garminRun </w:t>
+      </w:r>
+      <w:r>
+        <w:rPr>
+          <w:rStyle w:val="SpecialCharTok"/>
+        </w:rPr>
+        <w:t xml:space="preserve">%&gt;%</w:t>
+      </w:r>
+      <w:r>
+        <w:rPr>
+          <w:rStyle w:val="NormalTok"/>
+        </w:rPr>
+        <w:t xml:space="preserve"> </w:t>
+      </w:r>
+      <w:r>
+        <w:rPr>
+          <w:rStyle w:val="FunctionTok"/>
+        </w:rPr>
+        <w:t xml:space="preserve">ggplot</w:t>
+      </w:r>
+      <w:r>
+        <w:rPr>
+          <w:rStyle w:val="NormalTok"/>
+        </w:rPr>
+        <w:t xml:space="preserve">(</w:t>
+      </w:r>
+      <w:r>
+        <w:rPr>
+          <w:rStyle w:val="FunctionTok"/>
+        </w:rPr>
+        <w:t xml:space="preserve">aes</w:t>
+      </w:r>
+      <w:r>
+        <w:rPr>
+          <w:rStyle w:val="NormalTok"/>
+        </w:rPr>
+        <w:t xml:space="preserve">(</w:t>
+      </w:r>
+      <w:r>
+        <w:rPr>
+          <w:rStyle w:val="AttributeTok"/>
+        </w:rPr>
+        <w:t xml:space="preserve">x=</w:t>
+      </w:r>
+      <w:r>
+        <w:rPr>
+          <w:rStyle w:val="NormalTok"/>
+        </w:rPr>
+        <w:t xml:space="preserve">avg_stride, </w:t>
+      </w:r>
+      <w:r>
+        <w:rPr>
+          <w:rStyle w:val="AttributeTok"/>
+        </w:rPr>
+        <w:t xml:space="preserve">y =</w:t>
+      </w:r>
+      <w:r>
+        <w:rPr>
+          <w:rStyle w:val="NormalTok"/>
+        </w:rPr>
+        <w:t xml:space="preserve"> avg_pace))</w:t>
+      </w:r>
+      <w:r>
+        <w:rPr>
+          <w:rStyle w:val="SpecialCharTok"/>
+        </w:rPr>
+        <w:t xml:space="preserve">+</w:t>
+      </w:r>
+      <w:r>
+        <w:br/>
+      </w:r>
+      <w:r>
+        <w:rPr>
+          <w:rStyle w:val="NormalTok"/>
+        </w:rPr>
+        <w:t xml:space="preserve">  </w:t>
+      </w:r>
+      <w:r>
+        <w:rPr>
+          <w:rStyle w:val="FunctionTok"/>
+        </w:rPr>
+        <w:t xml:space="preserve">geom_point</w:t>
+      </w:r>
+      <w:r>
+        <w:rPr>
+          <w:rStyle w:val="NormalTok"/>
+        </w:rPr>
+        <w:t xml:space="preserve">()</w:t>
+      </w:r>
+      <w:r>
+        <w:rPr>
+          <w:rStyle w:val="SpecialCharTok"/>
+        </w:rPr>
+        <w:t xml:space="preserve">+</w:t>
+      </w:r>
+      <w:r>
+        <w:br/>
+      </w:r>
+      <w:r>
+        <w:rPr>
+          <w:rStyle w:val="NormalTok"/>
+        </w:rPr>
+        <w:t xml:space="preserve">  </w:t>
+      </w:r>
+      <w:r>
+        <w:rPr>
+          <w:rStyle w:val="FunctionTok"/>
+        </w:rPr>
+        <w:t xml:space="preserve">geom_smooth</w:t>
+      </w:r>
+      <w:r>
+        <w:rPr>
+          <w:rStyle w:val="NormalTok"/>
+        </w:rPr>
+        <w:t xml:space="preserve">(</w:t>
+      </w:r>
+      <w:r>
+        <w:rPr>
+          <w:rStyle w:val="AttributeTok"/>
+        </w:rPr>
+        <w:t xml:space="preserve">method =</w:t>
+      </w:r>
+      <w:r>
+        <w:rPr>
+          <w:rStyle w:val="NormalTok"/>
+        </w:rPr>
+        <w:t xml:space="preserve"> </w:t>
+      </w:r>
+      <w:r>
+        <w:rPr>
+          <w:rStyle w:val="StringTok"/>
+        </w:rPr>
+        <w:t xml:space="preserve">"lm"</w:t>
+      </w:r>
+      <w:r>
+        <w:rPr>
+          <w:rStyle w:val="NormalTok"/>
+        </w:rPr>
+        <w:t xml:space="preserve">)</w:t>
+      </w:r>
+      <w:r>
+        <w:br/>
+      </w:r>
+      <w:r>
+        <w:br/>
+      </w:r>
+      <w:r>
+        <w:rPr>
+          <w:rStyle w:val="NormalTok"/>
+        </w:rPr>
+        <w:t xml:space="preserve">st_ap</w:t>
+      </w:r>
+    </w:p>
+    <w:p>
+      <w:pPr>
+        <w:pStyle w:val="SourceCode"/>
+      </w:pPr>
+      <w:r>
+        <w:rPr>
+          <w:rStyle w:val="VerbatimChar"/>
+        </w:rPr>
+        <w:t xml:space="preserve">## `geom_smooth()` using formula 'y ~ x'</w:t>
+      </w:r>
+    </w:p>
+    <w:p>
+      <w:pPr>
+        <w:pStyle w:val="FirstParagraph"/>
+      </w:pPr>
+      <w:r>
+        <w:drawing>
+          <wp:inline>
+            <wp:extent cx="4620126" cy="3696101"/>
+            <wp:effectExtent b="0" l="0" r="0" t="0"/>
+            <wp:docPr descr="" title="" id="1" name="Picture"/>
+            <a:graphic>
+              <a:graphicData uri="http://schemas.openxmlformats.org/drawingml/2006/picture">
+                <pic:pic>
+                  <pic:nvPicPr>
+                    <pic:cNvPr descr="runDataProject_master_files/figure-docx/st_ap-1.png" id="0" name="Picture"/>
+                    <pic:cNvPicPr>
+                      <a:picLocks noChangeArrowheads="1" noChangeAspect="1"/>
+                    </pic:cNvPicPr>
+                  </pic:nvPicPr>
+                  <pic:blipFill>
+                    <a:blip r:embed="rId39"/>
+                    <a:stretch>
+                      <a:fillRect/>
+                    </a:stretch>
+                  </pic:blipFill>
+                  <pic:spPr bwMode="auto">
+                    <a:xfrm>
+                      <a:off x="0" y="0"/>
+                      <a:ext cx="4620126" cy="3696101"/>
+                    </a:xfrm>
+                    <a:prstGeom prst="rect">
+                      <a:avLst/>
+                    </a:prstGeom>
+                    <a:noFill/>
+                    <a:ln w="9525">
+                      <a:noFill/>
+                      <a:headEnd/>
+                      <a:tailEnd/>
+                    </a:ln>
+                  </pic:spPr>
+                </pic:pic>
+              </a:graphicData>
+            </a:graphic>
+          </wp:inline>
+        </w:drawing>
+      </w:r>
+    </w:p>
+    <w:bookmarkEnd w:id="40"/>
+    <w:bookmarkStart w:id="46" w:name="other-important-variables"/>
     <w:p>
       <w:pPr>
         <w:pStyle w:val="Heading4"/>
       </w:pPr>
       <w:r>
-        <w:t xml:space="preserve">Looking at Average Pace</w:t>
-      </w:r>
-    </w:p>
-    <w:bookmarkEnd w:id="32"/>
-    <w:bookmarkEnd w:id="33"/>
-    <w:bookmarkEnd w:id="34"/>
-    <w:bookmarkEnd w:id="35"/>
+        <w:t xml:space="preserve">Other important variables</w:t>
+      </w:r>
+    </w:p>
+    <w:p>
+      <w:pPr>
+        <w:pStyle w:val="FirstParagraph"/>
+      </w:pPr>
+      <w:r>
+        <w:t xml:space="preserve">Correlation between cadence and stride</w:t>
+      </w:r>
+    </w:p>
+    <w:p>
+      <w:pPr>
+        <w:pStyle w:val="SourceCode"/>
+      </w:pPr>
+      <w:r>
+        <w:rPr>
+          <w:rStyle w:val="NormalTok"/>
+        </w:rPr>
+        <w:t xml:space="preserve">ca_stride </w:t>
+      </w:r>
+      <w:r>
+        <w:rPr>
+          <w:rStyle w:val="OtherTok"/>
+        </w:rPr>
+        <w:t xml:space="preserve">&lt;-</w:t>
+      </w:r>
+      <w:r>
+        <w:rPr>
+          <w:rStyle w:val="NormalTok"/>
+        </w:rPr>
+        <w:t xml:space="preserve"> garminRun </w:t>
+      </w:r>
+      <w:r>
+        <w:rPr>
+          <w:rStyle w:val="SpecialCharTok"/>
+        </w:rPr>
+        <w:t xml:space="preserve">%&gt;%</w:t>
+      </w:r>
+      <w:r>
+        <w:rPr>
+          <w:rStyle w:val="NormalTok"/>
+        </w:rPr>
+        <w:t xml:space="preserve"> </w:t>
+      </w:r>
+      <w:r>
+        <w:rPr>
+          <w:rStyle w:val="FunctionTok"/>
+        </w:rPr>
+        <w:t xml:space="preserve">ggplot</w:t>
+      </w:r>
+      <w:r>
+        <w:rPr>
+          <w:rStyle w:val="NormalTok"/>
+        </w:rPr>
+        <w:t xml:space="preserve">(</w:t>
+      </w:r>
+      <w:r>
+        <w:rPr>
+          <w:rStyle w:val="FunctionTok"/>
+        </w:rPr>
+        <w:t xml:space="preserve">aes</w:t>
+      </w:r>
+      <w:r>
+        <w:rPr>
+          <w:rStyle w:val="NormalTok"/>
+        </w:rPr>
+        <w:t xml:space="preserve">(</w:t>
+      </w:r>
+      <w:r>
+        <w:rPr>
+          <w:rStyle w:val="AttributeTok"/>
+        </w:rPr>
+        <w:t xml:space="preserve">x=</w:t>
+      </w:r>
+      <w:r>
+        <w:rPr>
+          <w:rStyle w:val="NormalTok"/>
+        </w:rPr>
+        <w:t xml:space="preserve">avg_run_cadence, </w:t>
+      </w:r>
+      <w:r>
+        <w:rPr>
+          <w:rStyle w:val="AttributeTok"/>
+        </w:rPr>
+        <w:t xml:space="preserve">y=</w:t>
+      </w:r>
+      <w:r>
+        <w:rPr>
+          <w:rStyle w:val="NormalTok"/>
+        </w:rPr>
+        <w:t xml:space="preserve">avg_stride))</w:t>
+      </w:r>
+      <w:r>
+        <w:rPr>
+          <w:rStyle w:val="SpecialCharTok"/>
+        </w:rPr>
+        <w:t xml:space="preserve">+</w:t>
+      </w:r>
+      <w:r>
+        <w:br/>
+      </w:r>
+      <w:r>
+        <w:rPr>
+          <w:rStyle w:val="NormalTok"/>
+        </w:rPr>
+        <w:t xml:space="preserve">  </w:t>
+      </w:r>
+      <w:r>
+        <w:rPr>
+          <w:rStyle w:val="FunctionTok"/>
+        </w:rPr>
+        <w:t xml:space="preserve">geom_point</w:t>
+      </w:r>
+      <w:r>
+        <w:rPr>
+          <w:rStyle w:val="NormalTok"/>
+        </w:rPr>
+        <w:t xml:space="preserve">()</w:t>
+      </w:r>
+      <w:r>
+        <w:rPr>
+          <w:rStyle w:val="SpecialCharTok"/>
+        </w:rPr>
+        <w:t xml:space="preserve">+</w:t>
+      </w:r>
+      <w:r>
+        <w:br/>
+      </w:r>
+      <w:r>
+        <w:rPr>
+          <w:rStyle w:val="NormalTok"/>
+        </w:rPr>
+        <w:t xml:space="preserve">  </w:t>
+      </w:r>
+      <w:r>
+        <w:rPr>
+          <w:rStyle w:val="FunctionTok"/>
+        </w:rPr>
+        <w:t xml:space="preserve">geom_smooth</w:t>
+      </w:r>
+      <w:r>
+        <w:rPr>
+          <w:rStyle w:val="NormalTok"/>
+        </w:rPr>
+        <w:t xml:space="preserve">(</w:t>
+      </w:r>
+      <w:r>
+        <w:rPr>
+          <w:rStyle w:val="AttributeTok"/>
+        </w:rPr>
+        <w:t xml:space="preserve">method =</w:t>
+      </w:r>
+      <w:r>
+        <w:rPr>
+          <w:rStyle w:val="NormalTok"/>
+        </w:rPr>
+        <w:t xml:space="preserve"> </w:t>
+      </w:r>
+      <w:r>
+        <w:rPr>
+          <w:rStyle w:val="StringTok"/>
+        </w:rPr>
+        <w:t xml:space="preserve">"lm"</w:t>
+      </w:r>
+      <w:r>
+        <w:rPr>
+          <w:rStyle w:val="NormalTok"/>
+        </w:rPr>
+        <w:t xml:space="preserve">)</w:t>
+      </w:r>
+      <w:r>
+        <w:br/>
+      </w:r>
+      <w:r>
+        <w:br/>
+      </w:r>
+      <w:r>
+        <w:rPr>
+          <w:rStyle w:val="NormalTok"/>
+        </w:rPr>
+        <w:t xml:space="preserve">ca_stride</w:t>
+      </w:r>
+    </w:p>
+    <w:p>
+      <w:pPr>
+        <w:pStyle w:val="SourceCode"/>
+      </w:pPr>
+      <w:r>
+        <w:rPr>
+          <w:rStyle w:val="VerbatimChar"/>
+        </w:rPr>
+        <w:t xml:space="preserve">## `geom_smooth()` using formula 'y ~ x'</w:t>
+      </w:r>
+    </w:p>
+    <w:p>
+      <w:pPr>
+        <w:pStyle w:val="FirstParagraph"/>
+      </w:pPr>
+      <w:r>
+        <w:drawing>
+          <wp:inline>
+            <wp:extent cx="4620126" cy="3696101"/>
+            <wp:effectExtent b="0" l="0" r="0" t="0"/>
+            <wp:docPr descr="" title="" id="1" name="Picture"/>
+            <a:graphic>
+              <a:graphicData uri="http://schemas.openxmlformats.org/drawingml/2006/picture">
+                <pic:pic>
+                  <pic:nvPicPr>
+                    <pic:cNvPr descr="runDataProject_master_files/figure-docx/cadence_stride-1.png" id="0" name="Picture"/>
+                    <pic:cNvPicPr>
+                      <a:picLocks noChangeArrowheads="1" noChangeAspect="1"/>
+                    </pic:cNvPicPr>
+                  </pic:nvPicPr>
+                  <pic:blipFill>
+                    <a:blip r:embed="rId41"/>
+                    <a:stretch>
+                      <a:fillRect/>
+                    </a:stretch>
+                  </pic:blipFill>
+                  <pic:spPr bwMode="auto">
+                    <a:xfrm>
+                      <a:off x="0" y="0"/>
+                      <a:ext cx="4620126" cy="3696101"/>
+                    </a:xfrm>
+                    <a:prstGeom prst="rect">
+                      <a:avLst/>
+                    </a:prstGeom>
+                    <a:noFill/>
+                    <a:ln w="9525">
+                      <a:noFill/>
+                      <a:headEnd/>
+                      <a:tailEnd/>
+                    </a:ln>
+                  </pic:spPr>
+                </pic:pic>
+              </a:graphicData>
+            </a:graphic>
+          </wp:inline>
+        </w:drawing>
+      </w:r>
+    </w:p>
+    <w:p>
+      <w:pPr>
+        <w:pStyle w:val="BodyText"/>
+      </w:pPr>
+      <w:r>
+        <w:t xml:space="preserve">Living in the Southern US, we have to deal with high temperatures. Marathons typically aren’t held in the summer for a reason. Excessive heat is not only known to decrease performance, but can be dangerous. Although it can’t be totally avoided, I try not to run when it’s too hot out.</w:t>
+      </w:r>
+    </w:p>
+    <w:p>
+      <w:pPr>
+        <w:pStyle w:val="SourceCode"/>
+      </w:pPr>
+      <w:r>
+        <w:rPr>
+          <w:rStyle w:val="CommentTok"/>
+        </w:rPr>
+        <w:t xml:space="preserve"># Temperature</w:t>
+      </w:r>
+      <w:r>
+        <w:br/>
+      </w:r>
+      <w:r>
+        <w:rPr>
+          <w:rStyle w:val="CommentTok"/>
+        </w:rPr>
+        <w:t xml:space="preserve"># I'm less likely to run far when it gets hot out. </w:t>
+      </w:r>
+      <w:r>
+        <w:br/>
+      </w:r>
+      <w:r>
+        <w:rPr>
+          <w:rStyle w:val="NormalTok"/>
+        </w:rPr>
+        <w:t xml:space="preserve">fit1 </w:t>
+      </w:r>
+      <w:r>
+        <w:rPr>
+          <w:rStyle w:val="OtherTok"/>
+        </w:rPr>
+        <w:t xml:space="preserve">&lt;-</w:t>
+      </w:r>
+      <w:r>
+        <w:rPr>
+          <w:rStyle w:val="NormalTok"/>
+        </w:rPr>
+        <w:t xml:space="preserve"> </w:t>
+      </w:r>
+      <w:r>
+        <w:rPr>
+          <w:rStyle w:val="FunctionTok"/>
+        </w:rPr>
+        <w:t xml:space="preserve">lm</w:t>
+      </w:r>
+      <w:r>
+        <w:rPr>
+          <w:rStyle w:val="NormalTok"/>
+        </w:rPr>
+        <w:t xml:space="preserve">(distance </w:t>
+      </w:r>
+      <w:r>
+        <w:rPr>
+          <w:rStyle w:val="SpecialCharTok"/>
+        </w:rPr>
+        <w:t xml:space="preserve">~</w:t>
+      </w:r>
+      <w:r>
+        <w:rPr>
+          <w:rStyle w:val="NormalTok"/>
+        </w:rPr>
+        <w:t xml:space="preserve"> temperature, run_df)</w:t>
+      </w:r>
+      <w:r>
+        <w:br/>
+      </w:r>
+      <w:r>
+        <w:rPr>
+          <w:rStyle w:val="FunctionTok"/>
+        </w:rPr>
+        <w:t xml:space="preserve">summary</w:t>
+      </w:r>
+      <w:r>
+        <w:rPr>
+          <w:rStyle w:val="NormalTok"/>
+        </w:rPr>
+        <w:t xml:space="preserve">(fit1)</w:t>
+      </w:r>
+    </w:p>
+    <w:p>
+      <w:pPr>
+        <w:pStyle w:val="SourceCode"/>
+      </w:pPr>
+      <w:r>
+        <w:rPr>
+          <w:rStyle w:val="VerbatimChar"/>
+        </w:rPr>
+        <w:t xml:space="preserve">## </w:t>
+      </w:r>
+      <w:r>
+        <w:br/>
+      </w:r>
+      <w:r>
+        <w:rPr>
+          <w:rStyle w:val="VerbatimChar"/>
+        </w:rPr>
+        <w:t xml:space="preserve">## Call:</w:t>
+      </w:r>
+      <w:r>
+        <w:br/>
+      </w:r>
+      <w:r>
+        <w:rPr>
+          <w:rStyle w:val="VerbatimChar"/>
+        </w:rPr>
+        <w:t xml:space="preserve">## lm(formula = distance ~ temperature, data = run_df)</w:t>
+      </w:r>
+      <w:r>
+        <w:br/>
+      </w:r>
+      <w:r>
+        <w:rPr>
+          <w:rStyle w:val="VerbatimChar"/>
+        </w:rPr>
+        <w:t xml:space="preserve">## </w:t>
+      </w:r>
+      <w:r>
+        <w:br/>
+      </w:r>
+      <w:r>
+        <w:rPr>
+          <w:rStyle w:val="VerbatimChar"/>
+        </w:rPr>
+        <w:t xml:space="preserve">## Residuals:</w:t>
+      </w:r>
+      <w:r>
+        <w:br/>
+      </w:r>
+      <w:r>
+        <w:rPr>
+          <w:rStyle w:val="VerbatimChar"/>
+        </w:rPr>
+        <w:t xml:space="preserve">##     Min      1Q  Median      3Q     Max </w:t>
+      </w:r>
+      <w:r>
+        <w:br/>
+      </w:r>
+      <w:r>
+        <w:rPr>
+          <w:rStyle w:val="VerbatimChar"/>
+        </w:rPr>
+        <w:t xml:space="preserve">## -6.3519 -2.4433 -0.6636  1.2560 20.6568 </w:t>
+      </w:r>
+      <w:r>
+        <w:br/>
+      </w:r>
+      <w:r>
+        <w:rPr>
+          <w:rStyle w:val="VerbatimChar"/>
+        </w:rPr>
+        <w:t xml:space="preserve">## </w:t>
+      </w:r>
+      <w:r>
+        <w:br/>
+      </w:r>
+      <w:r>
+        <w:rPr>
+          <w:rStyle w:val="VerbatimChar"/>
+        </w:rPr>
+        <w:t xml:space="preserve">## Coefficients:</w:t>
+      </w:r>
+      <w:r>
+        <w:br/>
+      </w:r>
+      <w:r>
+        <w:rPr>
+          <w:rStyle w:val="VerbatimChar"/>
+        </w:rPr>
+        <w:t xml:space="preserve">##             Estimate Std. Error t value Pr(&gt;|t|)    </w:t>
+      </w:r>
+      <w:r>
+        <w:br/>
+      </w:r>
+      <w:r>
+        <w:rPr>
+          <w:rStyle w:val="VerbatimChar"/>
+        </w:rPr>
+        <w:t xml:space="preserve">## (Intercept)  8.65388    0.55422  15.614  &lt; 2e-16 ***</w:t>
+      </w:r>
+      <w:r>
+        <w:br/>
+      </w:r>
+      <w:r>
+        <w:rPr>
+          <w:rStyle w:val="VerbatimChar"/>
+        </w:rPr>
+        <w:t xml:space="preserve">## temperature -0.04444    0.00825  -5.386 9.75e-08 ***</w:t>
+      </w:r>
+      <w:r>
+        <w:br/>
+      </w:r>
+      <w:r>
+        <w:rPr>
+          <w:rStyle w:val="VerbatimChar"/>
+        </w:rPr>
+        <w:t xml:space="preserve">## ---</w:t>
+      </w:r>
+      <w:r>
+        <w:br/>
+      </w:r>
+      <w:r>
+        <w:rPr>
+          <w:rStyle w:val="VerbatimChar"/>
+        </w:rPr>
+        <w:t xml:space="preserve">## Signif. codes:  0 '***' 0.001 '**' 0.01 '*' 0.05 '.' 0.1 ' ' 1</w:t>
+      </w:r>
+      <w:r>
+        <w:br/>
+      </w:r>
+      <w:r>
+        <w:rPr>
+          <w:rStyle w:val="VerbatimChar"/>
+        </w:rPr>
+        <w:t xml:space="preserve">## </w:t>
+      </w:r>
+      <w:r>
+        <w:br/>
+      </w:r>
+      <w:r>
+        <w:rPr>
+          <w:rStyle w:val="VerbatimChar"/>
+        </w:rPr>
+        <w:t xml:space="preserve">## Residual standard error: 3.412 on 718 degrees of freedom</w:t>
+      </w:r>
+      <w:r>
+        <w:br/>
+      </w:r>
+      <w:r>
+        <w:rPr>
+          <w:rStyle w:val="VerbatimChar"/>
+        </w:rPr>
+        <w:t xml:space="preserve">##   (482 observations deleted due to missingness)</w:t>
+      </w:r>
+      <w:r>
+        <w:br/>
+      </w:r>
+      <w:r>
+        <w:rPr>
+          <w:rStyle w:val="VerbatimChar"/>
+        </w:rPr>
+        <w:t xml:space="preserve">## Multiple R-squared:  0.03884,    Adjusted R-squared:  0.0375 </w:t>
+      </w:r>
+      <w:r>
+        <w:br/>
+      </w:r>
+      <w:r>
+        <w:rPr>
+          <w:rStyle w:val="VerbatimChar"/>
+        </w:rPr>
+        <w:t xml:space="preserve">## F-statistic: 29.01 on 1 and 718 DF,  p-value: 9.749e-08</w:t>
+      </w:r>
+    </w:p>
+    <w:p>
+      <w:pPr>
+        <w:pStyle w:val="SourceCode"/>
+      </w:pPr>
+      <w:r>
+        <w:rPr>
+          <w:rStyle w:val="NormalTok"/>
+        </w:rPr>
+        <w:t xml:space="preserve">temp_dist </w:t>
+      </w:r>
+      <w:r>
+        <w:rPr>
+          <w:rStyle w:val="OtherTok"/>
+        </w:rPr>
+        <w:t xml:space="preserve">&lt;-</w:t>
+      </w:r>
+      <w:r>
+        <w:rPr>
+          <w:rStyle w:val="NormalTok"/>
+        </w:rPr>
+        <w:t xml:space="preserve"> run_df </w:t>
+      </w:r>
+      <w:r>
+        <w:rPr>
+          <w:rStyle w:val="SpecialCharTok"/>
+        </w:rPr>
+        <w:t xml:space="preserve">%&gt;%</w:t>
+      </w:r>
+      <w:r>
+        <w:rPr>
+          <w:rStyle w:val="NormalTok"/>
+        </w:rPr>
+        <w:t xml:space="preserve"> </w:t>
+      </w:r>
+      <w:r>
+        <w:rPr>
+          <w:rStyle w:val="FunctionTok"/>
+        </w:rPr>
+        <w:t xml:space="preserve">ggplot</w:t>
+      </w:r>
+      <w:r>
+        <w:rPr>
+          <w:rStyle w:val="NormalTok"/>
+        </w:rPr>
+        <w:t xml:space="preserve">(</w:t>
+      </w:r>
+      <w:r>
+        <w:rPr>
+          <w:rStyle w:val="FunctionTok"/>
+        </w:rPr>
+        <w:t xml:space="preserve">aes</w:t>
+      </w:r>
+      <w:r>
+        <w:rPr>
+          <w:rStyle w:val="NormalTok"/>
+        </w:rPr>
+        <w:t xml:space="preserve">(</w:t>
+      </w:r>
+      <w:r>
+        <w:rPr>
+          <w:rStyle w:val="AttributeTok"/>
+        </w:rPr>
+        <w:t xml:space="preserve">x=</w:t>
+      </w:r>
+      <w:r>
+        <w:rPr>
+          <w:rStyle w:val="NormalTok"/>
+        </w:rPr>
+        <w:t xml:space="preserve">temperature, </w:t>
+      </w:r>
+      <w:r>
+        <w:rPr>
+          <w:rStyle w:val="AttributeTok"/>
+        </w:rPr>
+        <w:t xml:space="preserve">y =</w:t>
+      </w:r>
+      <w:r>
+        <w:rPr>
+          <w:rStyle w:val="NormalTok"/>
+        </w:rPr>
+        <w:t xml:space="preserve"> distance))</w:t>
+      </w:r>
+      <w:r>
+        <w:rPr>
+          <w:rStyle w:val="SpecialCharTok"/>
+        </w:rPr>
+        <w:t xml:space="preserve">+</w:t>
+      </w:r>
+      <w:r>
+        <w:br/>
+      </w:r>
+      <w:r>
+        <w:rPr>
+          <w:rStyle w:val="NormalTok"/>
+        </w:rPr>
+        <w:t xml:space="preserve">  </w:t>
+      </w:r>
+      <w:r>
+        <w:rPr>
+          <w:rStyle w:val="FunctionTok"/>
+        </w:rPr>
+        <w:t xml:space="preserve">geom_point</w:t>
+      </w:r>
+      <w:r>
+        <w:rPr>
+          <w:rStyle w:val="NormalTok"/>
+        </w:rPr>
+        <w:t xml:space="preserve">()</w:t>
+      </w:r>
+      <w:r>
+        <w:rPr>
+          <w:rStyle w:val="SpecialCharTok"/>
+        </w:rPr>
+        <w:t xml:space="preserve">+</w:t>
+      </w:r>
+      <w:r>
+        <w:br/>
+      </w:r>
+      <w:r>
+        <w:rPr>
+          <w:rStyle w:val="NormalTok"/>
+        </w:rPr>
+        <w:t xml:space="preserve">  </w:t>
+      </w:r>
+      <w:r>
+        <w:rPr>
+          <w:rStyle w:val="FunctionTok"/>
+        </w:rPr>
+        <w:t xml:space="preserve">geom_smooth</w:t>
+      </w:r>
+      <w:r>
+        <w:rPr>
+          <w:rStyle w:val="NormalTok"/>
+        </w:rPr>
+        <w:t xml:space="preserve">(</w:t>
+      </w:r>
+      <w:r>
+        <w:rPr>
+          <w:rStyle w:val="AttributeTok"/>
+        </w:rPr>
+        <w:t xml:space="preserve">method =</w:t>
+      </w:r>
+      <w:r>
+        <w:rPr>
+          <w:rStyle w:val="NormalTok"/>
+        </w:rPr>
+        <w:t xml:space="preserve"> </w:t>
+      </w:r>
+      <w:r>
+        <w:rPr>
+          <w:rStyle w:val="StringTok"/>
+        </w:rPr>
+        <w:t xml:space="preserve">"lm"</w:t>
+      </w:r>
+      <w:r>
+        <w:rPr>
+          <w:rStyle w:val="NormalTok"/>
+        </w:rPr>
+        <w:t xml:space="preserve">)</w:t>
+      </w:r>
+      <w:r>
+        <w:br/>
+      </w:r>
+      <w:r>
+        <w:br/>
+      </w:r>
+      <w:r>
+        <w:rPr>
+          <w:rStyle w:val="NormalTok"/>
+        </w:rPr>
+        <w:t xml:space="preserve">temp_dist</w:t>
+      </w:r>
+    </w:p>
+    <w:p>
+      <w:pPr>
+        <w:pStyle w:val="SourceCode"/>
+      </w:pPr>
+      <w:r>
+        <w:rPr>
+          <w:rStyle w:val="VerbatimChar"/>
+        </w:rPr>
+        <w:t xml:space="preserve">## `geom_smooth()` using formula 'y ~ x'</w:t>
+      </w:r>
+    </w:p>
+    <w:p>
+      <w:pPr>
+        <w:pStyle w:val="SourceCode"/>
+      </w:pPr>
+      <w:r>
+        <w:rPr>
+          <w:rStyle w:val="VerbatimChar"/>
+        </w:rPr>
+        <w:t xml:space="preserve">## Warning: Removed 482 rows containing non-finite values (stat_smooth).</w:t>
+      </w:r>
+    </w:p>
+    <w:p>
+      <w:pPr>
+        <w:pStyle w:val="SourceCode"/>
+      </w:pPr>
+      <w:r>
+        <w:rPr>
+          <w:rStyle w:val="VerbatimChar"/>
+        </w:rPr>
+        <w:t xml:space="preserve">## Warning: Removed 482 rows containing missing values (geom_point).</w:t>
+      </w:r>
+    </w:p>
+    <w:p>
+      <w:pPr>
+        <w:pStyle w:val="FirstParagraph"/>
+      </w:pPr>
+      <w:r>
+        <w:drawing>
+          <wp:inline>
+            <wp:extent cx="4620126" cy="3696101"/>
+            <wp:effectExtent b="0" l="0" r="0" t="0"/>
+            <wp:docPr descr="" title="" id="1" name="Picture"/>
+            <a:graphic>
+              <a:graphicData uri="http://schemas.openxmlformats.org/drawingml/2006/picture">
+                <pic:pic>
+                  <pic:nvPicPr>
+                    <pic:cNvPr descr="runDataProject_master_files/figure-docx/temp_dist-1.png" id="0" name="Picture"/>
+                    <pic:cNvPicPr>
+                      <a:picLocks noChangeArrowheads="1" noChangeAspect="1"/>
+                    </pic:cNvPicPr>
+                  </pic:nvPicPr>
+                  <pic:blipFill>
+                    <a:blip r:embed="rId42"/>
+                    <a:stretch>
+                      <a:fillRect/>
+                    </a:stretch>
+                  </pic:blipFill>
+                  <pic:spPr bwMode="auto">
+                    <a:xfrm>
+                      <a:off x="0" y="0"/>
+                      <a:ext cx="4620126" cy="3696101"/>
+                    </a:xfrm>
+                    <a:prstGeom prst="rect">
+                      <a:avLst/>
+                    </a:prstGeom>
+                    <a:noFill/>
+                    <a:ln w="9525">
+                      <a:noFill/>
+                      <a:headEnd/>
+                      <a:tailEnd/>
+                    </a:ln>
+                  </pic:spPr>
+                </pic:pic>
+              </a:graphicData>
+            </a:graphic>
+          </wp:inline>
+        </w:drawing>
+      </w:r>
+    </w:p>
+    <w:p>
+      <w:pPr>
+        <w:pStyle w:val="SourceCode"/>
+      </w:pPr>
+      <w:r>
+        <w:rPr>
+          <w:rStyle w:val="NormalTok"/>
+        </w:rPr>
+        <w:t xml:space="preserve">temp_pace </w:t>
+      </w:r>
+      <w:r>
+        <w:rPr>
+          <w:rStyle w:val="OtherTok"/>
+        </w:rPr>
+        <w:t xml:space="preserve">&lt;-</w:t>
+      </w:r>
+      <w:r>
+        <w:rPr>
+          <w:rStyle w:val="NormalTok"/>
+        </w:rPr>
+        <w:t xml:space="preserve"> run_df </w:t>
+      </w:r>
+      <w:r>
+        <w:rPr>
+          <w:rStyle w:val="SpecialCharTok"/>
+        </w:rPr>
+        <w:t xml:space="preserve">%&gt;%</w:t>
+      </w:r>
+      <w:r>
+        <w:rPr>
+          <w:rStyle w:val="NormalTok"/>
+        </w:rPr>
+        <w:t xml:space="preserve"> </w:t>
+      </w:r>
+      <w:r>
+        <w:rPr>
+          <w:rStyle w:val="FunctionTok"/>
+        </w:rPr>
+        <w:t xml:space="preserve">ggplot</w:t>
+      </w:r>
+      <w:r>
+        <w:rPr>
+          <w:rStyle w:val="NormalTok"/>
+        </w:rPr>
+        <w:t xml:space="preserve">(</w:t>
+      </w:r>
+      <w:r>
+        <w:rPr>
+          <w:rStyle w:val="FunctionTok"/>
+        </w:rPr>
+        <w:t xml:space="preserve">aes</w:t>
+      </w:r>
+      <w:r>
+        <w:rPr>
+          <w:rStyle w:val="NormalTok"/>
+        </w:rPr>
+        <w:t xml:space="preserve">(</w:t>
+      </w:r>
+      <w:r>
+        <w:rPr>
+          <w:rStyle w:val="AttributeTok"/>
+        </w:rPr>
+        <w:t xml:space="preserve">x=</w:t>
+      </w:r>
+      <w:r>
+        <w:rPr>
+          <w:rStyle w:val="NormalTok"/>
+        </w:rPr>
+        <w:t xml:space="preserve">temperature, </w:t>
+      </w:r>
+      <w:r>
+        <w:rPr>
+          <w:rStyle w:val="AttributeTok"/>
+        </w:rPr>
+        <w:t xml:space="preserve">y =</w:t>
+      </w:r>
+      <w:r>
+        <w:rPr>
+          <w:rStyle w:val="NormalTok"/>
+        </w:rPr>
+        <w:t xml:space="preserve"> avg_pace))</w:t>
+      </w:r>
+      <w:r>
+        <w:rPr>
+          <w:rStyle w:val="SpecialCharTok"/>
+        </w:rPr>
+        <w:t xml:space="preserve">+</w:t>
+      </w:r>
+      <w:r>
+        <w:br/>
+      </w:r>
+      <w:r>
+        <w:rPr>
+          <w:rStyle w:val="NormalTok"/>
+        </w:rPr>
+        <w:t xml:space="preserve">  </w:t>
+      </w:r>
+      <w:r>
+        <w:rPr>
+          <w:rStyle w:val="FunctionTok"/>
+        </w:rPr>
+        <w:t xml:space="preserve">geom_point</w:t>
+      </w:r>
+      <w:r>
+        <w:rPr>
+          <w:rStyle w:val="NormalTok"/>
+        </w:rPr>
+        <w:t xml:space="preserve">()</w:t>
+      </w:r>
+      <w:r>
+        <w:rPr>
+          <w:rStyle w:val="SpecialCharTok"/>
+        </w:rPr>
+        <w:t xml:space="preserve">+</w:t>
+      </w:r>
+      <w:r>
+        <w:br/>
+      </w:r>
+      <w:r>
+        <w:rPr>
+          <w:rStyle w:val="NormalTok"/>
+        </w:rPr>
+        <w:t xml:space="preserve">  </w:t>
+      </w:r>
+      <w:r>
+        <w:rPr>
+          <w:rStyle w:val="FunctionTok"/>
+        </w:rPr>
+        <w:t xml:space="preserve">geom_smooth</w:t>
+      </w:r>
+      <w:r>
+        <w:rPr>
+          <w:rStyle w:val="NormalTok"/>
+        </w:rPr>
+        <w:t xml:space="preserve">(</w:t>
+      </w:r>
+      <w:r>
+        <w:rPr>
+          <w:rStyle w:val="AttributeTok"/>
+        </w:rPr>
+        <w:t xml:space="preserve">method =</w:t>
+      </w:r>
+      <w:r>
+        <w:rPr>
+          <w:rStyle w:val="NormalTok"/>
+        </w:rPr>
+        <w:t xml:space="preserve"> </w:t>
+      </w:r>
+      <w:r>
+        <w:rPr>
+          <w:rStyle w:val="StringTok"/>
+        </w:rPr>
+        <w:t xml:space="preserve">"lm"</w:t>
+      </w:r>
+      <w:r>
+        <w:rPr>
+          <w:rStyle w:val="NormalTok"/>
+        </w:rPr>
+        <w:t xml:space="preserve">)</w:t>
+      </w:r>
+      <w:r>
+        <w:br/>
+      </w:r>
+      <w:r>
+        <w:br/>
+      </w:r>
+      <w:r>
+        <w:rPr>
+          <w:rStyle w:val="NormalTok"/>
+        </w:rPr>
+        <w:t xml:space="preserve">temp_pace</w:t>
+      </w:r>
+    </w:p>
+    <w:p>
+      <w:pPr>
+        <w:pStyle w:val="SourceCode"/>
+      </w:pPr>
+      <w:r>
+        <w:rPr>
+          <w:rStyle w:val="VerbatimChar"/>
+        </w:rPr>
+        <w:t xml:space="preserve">## `geom_smooth()` using formula 'y ~ x'</w:t>
+      </w:r>
+    </w:p>
+    <w:p>
+      <w:pPr>
+        <w:pStyle w:val="SourceCode"/>
+      </w:pPr>
+      <w:r>
+        <w:rPr>
+          <w:rStyle w:val="VerbatimChar"/>
+        </w:rPr>
+        <w:t xml:space="preserve">## Warning: Removed 487 rows containing non-finite values (stat_smooth).</w:t>
+      </w:r>
+    </w:p>
+    <w:p>
+      <w:pPr>
+        <w:pStyle w:val="SourceCode"/>
+      </w:pPr>
+      <w:r>
+        <w:rPr>
+          <w:rStyle w:val="VerbatimChar"/>
+        </w:rPr>
+        <w:t xml:space="preserve">## Warning: Removed 487 rows containing missing values (geom_point).</w:t>
+      </w:r>
+    </w:p>
+    <w:p>
+      <w:pPr>
+        <w:pStyle w:val="FirstParagraph"/>
+      </w:pPr>
+      <w:r>
+        <w:drawing>
+          <wp:inline>
+            <wp:extent cx="4620126" cy="3696101"/>
+            <wp:effectExtent b="0" l="0" r="0" t="0"/>
+            <wp:docPr descr="" title="" id="1" name="Picture"/>
+            <a:graphic>
+              <a:graphicData uri="http://schemas.openxmlformats.org/drawingml/2006/picture">
+                <pic:pic>
+                  <pic:nvPicPr>
+                    <pic:cNvPr descr="runDataProject_master_files/figure-docx/temp_pace-1.png" id="0" name="Picture"/>
+                    <pic:cNvPicPr>
+                      <a:picLocks noChangeArrowheads="1" noChangeAspect="1"/>
+                    </pic:cNvPicPr>
+                  </pic:nvPicPr>
+                  <pic:blipFill>
+                    <a:blip r:embed="rId43"/>
+                    <a:stretch>
+                      <a:fillRect/>
+                    </a:stretch>
+                  </pic:blipFill>
+                  <pic:spPr bwMode="auto">
+                    <a:xfrm>
+                      <a:off x="0" y="0"/>
+                      <a:ext cx="4620126" cy="3696101"/>
+                    </a:xfrm>
+                    <a:prstGeom prst="rect">
+                      <a:avLst/>
+                    </a:prstGeom>
+                    <a:noFill/>
+                    <a:ln w="9525">
+                      <a:noFill/>
+                      <a:headEnd/>
+                      <a:tailEnd/>
+                    </a:ln>
+                  </pic:spPr>
+                </pic:pic>
+              </a:graphicData>
+            </a:graphic>
+          </wp:inline>
+        </w:drawing>
+      </w:r>
+    </w:p>
+    <w:p>
+      <w:pPr>
+        <w:pStyle w:val="BodyText"/>
+      </w:pPr>
+      <w:r>
+        <w:t xml:space="preserve">Hill training is crucial for success in any race and research shows that hill intervals can better prepare runners than any other type of training.</w:t>
+      </w:r>
+    </w:p>
+    <w:p>
+      <w:pPr>
+        <w:pStyle w:val="SourceCode"/>
+      </w:pPr>
+      <w:r>
+        <w:rPr>
+          <w:rStyle w:val="CommentTok"/>
+        </w:rPr>
+        <w:t xml:space="preserve">#avg_hr, total_ascent</w:t>
+      </w:r>
+      <w:r>
+        <w:br/>
+      </w:r>
+      <w:r>
+        <w:rPr>
+          <w:rStyle w:val="NormalTok"/>
+        </w:rPr>
+        <w:t xml:space="preserve">hr_ascent </w:t>
+      </w:r>
+      <w:r>
+        <w:rPr>
+          <w:rStyle w:val="OtherTok"/>
+        </w:rPr>
+        <w:t xml:space="preserve">&lt;-</w:t>
+      </w:r>
+      <w:r>
+        <w:rPr>
+          <w:rStyle w:val="NormalTok"/>
+        </w:rPr>
+        <w:t xml:space="preserve"> </w:t>
+      </w:r>
+      <w:r>
+        <w:rPr>
+          <w:rStyle w:val="FunctionTok"/>
+        </w:rPr>
+        <w:t xml:space="preserve">lm</w:t>
+      </w:r>
+      <w:r>
+        <w:rPr>
+          <w:rStyle w:val="NormalTok"/>
+        </w:rPr>
+        <w:t xml:space="preserve">(avg_hr</w:t>
+      </w:r>
+      <w:r>
+        <w:rPr>
+          <w:rStyle w:val="SpecialCharTok"/>
+        </w:rPr>
+        <w:t xml:space="preserve">~</w:t>
+      </w:r>
+      <w:r>
+        <w:rPr>
+          <w:rStyle w:val="NormalTok"/>
+        </w:rPr>
+        <w:t xml:space="preserve">total_ascent,garminRun)</w:t>
+      </w:r>
+      <w:r>
+        <w:br/>
+      </w:r>
+      <w:r>
+        <w:rPr>
+          <w:rStyle w:val="FunctionTok"/>
+        </w:rPr>
+        <w:t xml:space="preserve">summary</w:t>
+      </w:r>
+      <w:r>
+        <w:rPr>
+          <w:rStyle w:val="NormalTok"/>
+        </w:rPr>
+        <w:t xml:space="preserve">(hr_ascent)</w:t>
+      </w:r>
+    </w:p>
+    <w:p>
+      <w:pPr>
+        <w:pStyle w:val="SourceCode"/>
+      </w:pPr>
+      <w:r>
+        <w:rPr>
+          <w:rStyle w:val="VerbatimChar"/>
+        </w:rPr>
+        <w:t xml:space="preserve">## </w:t>
+      </w:r>
+      <w:r>
+        <w:br/>
+      </w:r>
+      <w:r>
+        <w:rPr>
+          <w:rStyle w:val="VerbatimChar"/>
+        </w:rPr>
+        <w:t xml:space="preserve">## Call:</w:t>
+      </w:r>
+      <w:r>
+        <w:br/>
+      </w:r>
+      <w:r>
+        <w:rPr>
+          <w:rStyle w:val="VerbatimChar"/>
+        </w:rPr>
+        <w:t xml:space="preserve">## lm(formula = avg_hr ~ total_ascent, data = garminRun)</w:t>
+      </w:r>
+      <w:r>
+        <w:br/>
+      </w:r>
+      <w:r>
+        <w:rPr>
+          <w:rStyle w:val="VerbatimChar"/>
+        </w:rPr>
+        <w:t xml:space="preserve">## </w:t>
+      </w:r>
+      <w:r>
+        <w:br/>
+      </w:r>
+      <w:r>
+        <w:rPr>
+          <w:rStyle w:val="VerbatimChar"/>
+        </w:rPr>
+        <w:t xml:space="preserve">## Residuals:</w:t>
+      </w:r>
+      <w:r>
+        <w:br/>
+      </w:r>
+      <w:r>
+        <w:rPr>
+          <w:rStyle w:val="VerbatimChar"/>
+        </w:rPr>
+        <w:t xml:space="preserve">##     Min      1Q  Median      3Q     Max </w:t>
+      </w:r>
+      <w:r>
+        <w:br/>
+      </w:r>
+      <w:r>
+        <w:rPr>
+          <w:rStyle w:val="VerbatimChar"/>
+        </w:rPr>
+        <w:t xml:space="preserve">## -24.179  -4.947   0.809   6.060  22.768 </w:t>
+      </w:r>
+      <w:r>
+        <w:br/>
+      </w:r>
+      <w:r>
+        <w:rPr>
+          <w:rStyle w:val="VerbatimChar"/>
+        </w:rPr>
+        <w:t xml:space="preserve">## </w:t>
+      </w:r>
+      <w:r>
+        <w:br/>
+      </w:r>
+      <w:r>
+        <w:rPr>
+          <w:rStyle w:val="VerbatimChar"/>
+        </w:rPr>
+        <w:t xml:space="preserve">## Coefficients:</w:t>
+      </w:r>
+      <w:r>
+        <w:br/>
+      </w:r>
+      <w:r>
+        <w:rPr>
+          <w:rStyle w:val="VerbatimChar"/>
+        </w:rPr>
+        <w:t xml:space="preserve">##               Estimate Std. Error t value Pr(&gt;|t|)    </w:t>
+      </w:r>
+      <w:r>
+        <w:br/>
+      </w:r>
+      <w:r>
+        <w:rPr>
+          <w:rStyle w:val="VerbatimChar"/>
+        </w:rPr>
+        <w:t xml:space="preserve">## (Intercept)  1.565e+02  7.919e-01 197.616  &lt; 2e-16 ***</w:t>
+      </w:r>
+      <w:r>
+        <w:br/>
+      </w:r>
+      <w:r>
+        <w:rPr>
+          <w:rStyle w:val="VerbatimChar"/>
+        </w:rPr>
+        <w:t xml:space="preserve">## total_ascent 1.315e-02  1.969e-03   6.679 8.16e-11 ***</w:t>
+      </w:r>
+      <w:r>
+        <w:br/>
+      </w:r>
+      <w:r>
+        <w:rPr>
+          <w:rStyle w:val="VerbatimChar"/>
+        </w:rPr>
+        <w:t xml:space="preserve">## ---</w:t>
+      </w:r>
+      <w:r>
+        <w:br/>
+      </w:r>
+      <w:r>
+        <w:rPr>
+          <w:rStyle w:val="VerbatimChar"/>
+        </w:rPr>
+        <w:t xml:space="preserve">## Signif. codes:  0 '***' 0.001 '**' 0.01 '*' 0.05 '.' 0.1 ' ' 1</w:t>
+      </w:r>
+      <w:r>
+        <w:br/>
+      </w:r>
+      <w:r>
+        <w:rPr>
+          <w:rStyle w:val="VerbatimChar"/>
+        </w:rPr>
+        <w:t xml:space="preserve">## </w:t>
+      </w:r>
+      <w:r>
+        <w:br/>
+      </w:r>
+      <w:r>
+        <w:rPr>
+          <w:rStyle w:val="VerbatimChar"/>
+        </w:rPr>
+        <w:t xml:space="preserve">## Residual standard error: 8.611 on 397 degrees of freedom</w:t>
+      </w:r>
+      <w:r>
+        <w:br/>
+      </w:r>
+      <w:r>
+        <w:rPr>
+          <w:rStyle w:val="VerbatimChar"/>
+        </w:rPr>
+        <w:t xml:space="preserve">##   (7 observations deleted due to missingness)</w:t>
+      </w:r>
+      <w:r>
+        <w:br/>
+      </w:r>
+      <w:r>
+        <w:rPr>
+          <w:rStyle w:val="VerbatimChar"/>
+        </w:rPr>
+        <w:t xml:space="preserve">## Multiple R-squared:  0.101,  Adjusted R-squared:  0.09874 </w:t>
+      </w:r>
+      <w:r>
+        <w:br/>
+      </w:r>
+      <w:r>
+        <w:rPr>
+          <w:rStyle w:val="VerbatimChar"/>
+        </w:rPr>
+        <w:t xml:space="preserve">## F-statistic:  44.6 on 1 and 397 DF,  p-value: 8.165e-11</w:t>
+      </w:r>
+    </w:p>
+    <w:p>
+      <w:pPr>
+        <w:pStyle w:val="SourceCode"/>
+      </w:pPr>
+      <w:r>
+        <w:rPr>
+          <w:rStyle w:val="NormalTok"/>
+        </w:rPr>
+        <w:t xml:space="preserve">hr_ascent_plot </w:t>
+      </w:r>
+      <w:r>
+        <w:rPr>
+          <w:rStyle w:val="OtherTok"/>
+        </w:rPr>
+        <w:t xml:space="preserve">&lt;-</w:t>
+      </w:r>
+      <w:r>
+        <w:rPr>
+          <w:rStyle w:val="NormalTok"/>
+        </w:rPr>
+        <w:t xml:space="preserve">garminRun </w:t>
+      </w:r>
+      <w:r>
+        <w:rPr>
+          <w:rStyle w:val="SpecialCharTok"/>
+        </w:rPr>
+        <w:t xml:space="preserve">%&gt;%</w:t>
+      </w:r>
+      <w:r>
+        <w:rPr>
+          <w:rStyle w:val="NormalTok"/>
+        </w:rPr>
+        <w:t xml:space="preserve"> </w:t>
+      </w:r>
+      <w:r>
+        <w:rPr>
+          <w:rStyle w:val="FunctionTok"/>
+        </w:rPr>
+        <w:t xml:space="preserve">ggplot</w:t>
+      </w:r>
+      <w:r>
+        <w:rPr>
+          <w:rStyle w:val="NormalTok"/>
+        </w:rPr>
+        <w:t xml:space="preserve">(</w:t>
+      </w:r>
+      <w:r>
+        <w:rPr>
+          <w:rStyle w:val="FunctionTok"/>
+        </w:rPr>
+        <w:t xml:space="preserve">aes</w:t>
+      </w:r>
+      <w:r>
+        <w:rPr>
+          <w:rStyle w:val="NormalTok"/>
+        </w:rPr>
+        <w:t xml:space="preserve">(</w:t>
+      </w:r>
+      <w:r>
+        <w:rPr>
+          <w:rStyle w:val="AttributeTok"/>
+        </w:rPr>
+        <w:t xml:space="preserve">x=</w:t>
+      </w:r>
+      <w:r>
+        <w:rPr>
+          <w:rStyle w:val="NormalTok"/>
+        </w:rPr>
+        <w:t xml:space="preserve">avg_hr, </w:t>
+      </w:r>
+      <w:r>
+        <w:rPr>
+          <w:rStyle w:val="AttributeTok"/>
+        </w:rPr>
+        <w:t xml:space="preserve">y =</w:t>
+      </w:r>
+      <w:r>
+        <w:rPr>
+          <w:rStyle w:val="NormalTok"/>
+        </w:rPr>
+        <w:t xml:space="preserve"> total_ascent))</w:t>
+      </w:r>
+      <w:r>
+        <w:rPr>
+          <w:rStyle w:val="SpecialCharTok"/>
+        </w:rPr>
+        <w:t xml:space="preserve">+</w:t>
+      </w:r>
+      <w:r>
+        <w:br/>
+      </w:r>
+      <w:r>
+        <w:rPr>
+          <w:rStyle w:val="NormalTok"/>
+        </w:rPr>
+        <w:t xml:space="preserve">  </w:t>
+      </w:r>
+      <w:r>
+        <w:rPr>
+          <w:rStyle w:val="FunctionTok"/>
+        </w:rPr>
+        <w:t xml:space="preserve">geom_point</w:t>
+      </w:r>
+      <w:r>
+        <w:rPr>
+          <w:rStyle w:val="NormalTok"/>
+        </w:rPr>
+        <w:t xml:space="preserve">()</w:t>
+      </w:r>
+      <w:r>
+        <w:rPr>
+          <w:rStyle w:val="SpecialCharTok"/>
+        </w:rPr>
+        <w:t xml:space="preserve">+</w:t>
+      </w:r>
+      <w:r>
+        <w:br/>
+      </w:r>
+      <w:r>
+        <w:rPr>
+          <w:rStyle w:val="NormalTok"/>
+        </w:rPr>
+        <w:t xml:space="preserve">  </w:t>
+      </w:r>
+      <w:r>
+        <w:rPr>
+          <w:rStyle w:val="FunctionTok"/>
+        </w:rPr>
+        <w:t xml:space="preserve">geom_smooth</w:t>
+      </w:r>
+      <w:r>
+        <w:rPr>
+          <w:rStyle w:val="NormalTok"/>
+        </w:rPr>
+        <w:t xml:space="preserve">(</w:t>
+      </w:r>
+      <w:r>
+        <w:rPr>
+          <w:rStyle w:val="AttributeTok"/>
+        </w:rPr>
+        <w:t xml:space="preserve">method =</w:t>
+      </w:r>
+      <w:r>
+        <w:rPr>
+          <w:rStyle w:val="NormalTok"/>
+        </w:rPr>
+        <w:t xml:space="preserve"> </w:t>
+      </w:r>
+      <w:r>
+        <w:rPr>
+          <w:rStyle w:val="StringTok"/>
+        </w:rPr>
+        <w:t xml:space="preserve">"lm"</w:t>
+      </w:r>
+      <w:r>
+        <w:rPr>
+          <w:rStyle w:val="NormalTok"/>
+        </w:rPr>
+        <w:t xml:space="preserve">)</w:t>
+      </w:r>
+      <w:r>
+        <w:br/>
+      </w:r>
+      <w:r>
+        <w:br/>
+      </w:r>
+      <w:r>
+        <w:rPr>
+          <w:rStyle w:val="NormalTok"/>
+        </w:rPr>
+        <w:t xml:space="preserve">hr_ascent_plot</w:t>
+      </w:r>
+    </w:p>
+    <w:p>
+      <w:pPr>
+        <w:pStyle w:val="SourceCode"/>
+      </w:pPr>
+      <w:r>
+        <w:rPr>
+          <w:rStyle w:val="VerbatimChar"/>
+        </w:rPr>
+        <w:t xml:space="preserve">## `geom_smooth()` using formula 'y ~ x'</w:t>
+      </w:r>
+    </w:p>
+    <w:p>
+      <w:pPr>
+        <w:pStyle w:val="SourceCode"/>
+      </w:pPr>
+      <w:r>
+        <w:rPr>
+          <w:rStyle w:val="VerbatimChar"/>
+        </w:rPr>
+        <w:t xml:space="preserve">## Warning: Removed 7 rows containing non-finite values (stat_smooth).</w:t>
+      </w:r>
+    </w:p>
+    <w:p>
+      <w:pPr>
+        <w:pStyle w:val="SourceCode"/>
+      </w:pPr>
+      <w:r>
+        <w:rPr>
+          <w:rStyle w:val="VerbatimChar"/>
+        </w:rPr>
+        <w:t xml:space="preserve">## Warning: Removed 7 rows containing missing values (geom_point).</w:t>
+      </w:r>
+    </w:p>
+    <w:p>
+      <w:pPr>
+        <w:pStyle w:val="FirstParagraph"/>
+      </w:pPr>
+      <w:r>
+        <w:drawing>
+          <wp:inline>
+            <wp:extent cx="4620126" cy="3696101"/>
+            <wp:effectExtent b="0" l="0" r="0" t="0"/>
+            <wp:docPr descr="" title="" id="1" name="Picture"/>
+            <a:graphic>
+              <a:graphicData uri="http://schemas.openxmlformats.org/drawingml/2006/picture">
+                <pic:pic>
+                  <pic:nvPicPr>
+                    <pic:cNvPr descr="runDataProject_master_files/figure-docx/hr_ascent_plot-1.png" id="0" name="Picture"/>
+                    <pic:cNvPicPr>
+                      <a:picLocks noChangeArrowheads="1" noChangeAspect="1"/>
+                    </pic:cNvPicPr>
+                  </pic:nvPicPr>
+                  <pic:blipFill>
+                    <a:blip r:embed="rId44"/>
+                    <a:stretch>
+                      <a:fillRect/>
+                    </a:stretch>
+                  </pic:blipFill>
+                  <pic:spPr bwMode="auto">
+                    <a:xfrm>
+                      <a:off x="0" y="0"/>
+                      <a:ext cx="4620126" cy="3696101"/>
+                    </a:xfrm>
+                    <a:prstGeom prst="rect">
+                      <a:avLst/>
+                    </a:prstGeom>
+                    <a:noFill/>
+                    <a:ln w="9525">
+                      <a:noFill/>
+                      <a:headEnd/>
+                      <a:tailEnd/>
+                    </a:ln>
+                  </pic:spPr>
+                </pic:pic>
+              </a:graphicData>
+            </a:graphic>
+          </wp:inline>
+        </w:drawing>
+      </w:r>
+    </w:p>
+    <w:p>
+      <w:pPr>
+        <w:pStyle w:val="SourceCode"/>
+      </w:pPr>
+      <w:r>
+        <w:rPr>
+          <w:rStyle w:val="NormalTok"/>
+        </w:rPr>
+        <w:t xml:space="preserve">ae_ta </w:t>
+      </w:r>
+      <w:r>
+        <w:rPr>
+          <w:rStyle w:val="OtherTok"/>
+        </w:rPr>
+        <w:t xml:space="preserve">&lt;-</w:t>
+      </w:r>
+      <w:r>
+        <w:rPr>
+          <w:rStyle w:val="NormalTok"/>
+        </w:rPr>
+        <w:t xml:space="preserve"> garminRun </w:t>
+      </w:r>
+      <w:r>
+        <w:rPr>
+          <w:rStyle w:val="SpecialCharTok"/>
+        </w:rPr>
+        <w:t xml:space="preserve">%&gt;%</w:t>
+      </w:r>
+      <w:r>
+        <w:rPr>
+          <w:rStyle w:val="NormalTok"/>
+        </w:rPr>
+        <w:t xml:space="preserve"> </w:t>
+      </w:r>
+      <w:r>
+        <w:rPr>
+          <w:rStyle w:val="FunctionTok"/>
+        </w:rPr>
+        <w:t xml:space="preserve">ggplot</w:t>
+      </w:r>
+      <w:r>
+        <w:rPr>
+          <w:rStyle w:val="NormalTok"/>
+        </w:rPr>
+        <w:t xml:space="preserve">(</w:t>
+      </w:r>
+      <w:r>
+        <w:rPr>
+          <w:rStyle w:val="FunctionTok"/>
+        </w:rPr>
+        <w:t xml:space="preserve">aes</w:t>
+      </w:r>
+      <w:r>
+        <w:rPr>
+          <w:rStyle w:val="NormalTok"/>
+        </w:rPr>
+        <w:t xml:space="preserve">(</w:t>
+      </w:r>
+      <w:r>
+        <w:rPr>
+          <w:rStyle w:val="AttributeTok"/>
+        </w:rPr>
+        <w:t xml:space="preserve">x=</w:t>
+      </w:r>
+      <w:r>
+        <w:rPr>
+          <w:rStyle w:val="NormalTok"/>
+        </w:rPr>
+        <w:t xml:space="preserve">aerobic_TE, </w:t>
+      </w:r>
+      <w:r>
+        <w:rPr>
+          <w:rStyle w:val="AttributeTok"/>
+        </w:rPr>
+        <w:t xml:space="preserve">y=</w:t>
+      </w:r>
+      <w:r>
+        <w:rPr>
+          <w:rStyle w:val="NormalTok"/>
+        </w:rPr>
+        <w:t xml:space="preserve">total_ascent))</w:t>
+      </w:r>
+      <w:r>
+        <w:rPr>
+          <w:rStyle w:val="SpecialCharTok"/>
+        </w:rPr>
+        <w:t xml:space="preserve">+</w:t>
+      </w:r>
+      <w:r>
+        <w:br/>
+      </w:r>
+      <w:r>
+        <w:rPr>
+          <w:rStyle w:val="NormalTok"/>
+        </w:rPr>
+        <w:t xml:space="preserve">  </w:t>
+      </w:r>
+      <w:r>
+        <w:rPr>
+          <w:rStyle w:val="FunctionTok"/>
+        </w:rPr>
+        <w:t xml:space="preserve">geom_point</w:t>
+      </w:r>
+      <w:r>
+        <w:rPr>
+          <w:rStyle w:val="NormalTok"/>
+        </w:rPr>
+        <w:t xml:space="preserve">()</w:t>
+      </w:r>
+      <w:r>
+        <w:rPr>
+          <w:rStyle w:val="SpecialCharTok"/>
+        </w:rPr>
+        <w:t xml:space="preserve">+</w:t>
+      </w:r>
+      <w:r>
+        <w:br/>
+      </w:r>
+      <w:r>
+        <w:rPr>
+          <w:rStyle w:val="NormalTok"/>
+        </w:rPr>
+        <w:t xml:space="preserve">  </w:t>
+      </w:r>
+      <w:r>
+        <w:rPr>
+          <w:rStyle w:val="FunctionTok"/>
+        </w:rPr>
+        <w:t xml:space="preserve">geom_smooth</w:t>
+      </w:r>
+      <w:r>
+        <w:rPr>
+          <w:rStyle w:val="NormalTok"/>
+        </w:rPr>
+        <w:t xml:space="preserve">(</w:t>
+      </w:r>
+      <w:r>
+        <w:rPr>
+          <w:rStyle w:val="AttributeTok"/>
+        </w:rPr>
+        <w:t xml:space="preserve">method =</w:t>
+      </w:r>
+      <w:r>
+        <w:rPr>
+          <w:rStyle w:val="NormalTok"/>
+        </w:rPr>
+        <w:t xml:space="preserve"> </w:t>
+      </w:r>
+      <w:r>
+        <w:rPr>
+          <w:rStyle w:val="StringTok"/>
+        </w:rPr>
+        <w:t xml:space="preserve">"lm"</w:t>
+      </w:r>
+      <w:r>
+        <w:rPr>
+          <w:rStyle w:val="NormalTok"/>
+        </w:rPr>
+        <w:t xml:space="preserve">)</w:t>
+      </w:r>
+      <w:r>
+        <w:br/>
+      </w:r>
+      <w:r>
+        <w:br/>
+      </w:r>
+      <w:r>
+        <w:rPr>
+          <w:rStyle w:val="NormalTok"/>
+        </w:rPr>
+        <w:t xml:space="preserve">ae_ta</w:t>
+      </w:r>
+    </w:p>
+    <w:p>
+      <w:pPr>
+        <w:pStyle w:val="SourceCode"/>
+      </w:pPr>
+      <w:r>
+        <w:rPr>
+          <w:rStyle w:val="VerbatimChar"/>
+        </w:rPr>
+        <w:t xml:space="preserve">## `geom_smooth()` using formula 'y ~ x'</w:t>
+      </w:r>
+    </w:p>
+    <w:p>
+      <w:pPr>
+        <w:pStyle w:val="SourceCode"/>
+      </w:pPr>
+      <w:r>
+        <w:rPr>
+          <w:rStyle w:val="VerbatimChar"/>
+        </w:rPr>
+        <w:t xml:space="preserve">## Warning: Removed 7 rows containing non-finite values (stat_smooth).</w:t>
+      </w:r>
+    </w:p>
+    <w:p>
+      <w:pPr>
+        <w:pStyle w:val="SourceCode"/>
+      </w:pPr>
+      <w:r>
+        <w:rPr>
+          <w:rStyle w:val="VerbatimChar"/>
+        </w:rPr>
+        <w:t xml:space="preserve">## Warning: Removed 7 rows containing missing values (geom_point).</w:t>
+      </w:r>
+    </w:p>
+    <w:p>
+      <w:pPr>
+        <w:pStyle w:val="FirstParagraph"/>
+      </w:pPr>
+      <w:r>
+        <w:drawing>
+          <wp:inline>
+            <wp:extent cx="4620126" cy="3696101"/>
+            <wp:effectExtent b="0" l="0" r="0" t="0"/>
+            <wp:docPr descr="" title="" id="1" name="Picture"/>
+            <a:graphic>
+              <a:graphicData uri="http://schemas.openxmlformats.org/drawingml/2006/picture">
+                <pic:pic>
+                  <pic:nvPicPr>
+                    <pic:cNvPr descr="runDataProject_master_files/figure-docx/ae_ta-1.png" id="0" name="Picture"/>
+                    <pic:cNvPicPr>
+                      <a:picLocks noChangeArrowheads="1" noChangeAspect="1"/>
+                    </pic:cNvPicPr>
+                  </pic:nvPicPr>
+                  <pic:blipFill>
+                    <a:blip r:embed="rId45"/>
+                    <a:stretch>
+                      <a:fillRect/>
+                    </a:stretch>
+                  </pic:blipFill>
+                  <pic:spPr bwMode="auto">
+                    <a:xfrm>
+                      <a:off x="0" y="0"/>
+                      <a:ext cx="4620126" cy="3696101"/>
+                    </a:xfrm>
+                    <a:prstGeom prst="rect">
+                      <a:avLst/>
+                    </a:prstGeom>
+                    <a:noFill/>
+                    <a:ln w="9525">
+                      <a:noFill/>
+                      <a:headEnd/>
+                      <a:tailEnd/>
+                    </a:ln>
+                  </pic:spPr>
+                </pic:pic>
+              </a:graphicData>
+            </a:graphic>
+          </wp:inline>
+        </w:drawing>
+      </w:r>
+    </w:p>
+    <w:bookmarkEnd w:id="46"/>
+    <w:bookmarkEnd w:id="47"/>
+    <w:bookmarkEnd w:id="48"/>
+    <w:bookmarkEnd w:id="49"/>
     <w:sectPr/>
   </w:body>
 </w:document>

</xml_diff>